<commit_message>
adaugat poze ex 5
</commit_message>
<xml_diff>
--- a/142_Opran_Andrei-proiect.docx
+++ b/142_Opran_Andrei-proiect.docx
@@ -1,6 +1,6 @@
 
 <file path=word/document.xml><?xml version="1.0" encoding="utf-8"?>
-<w:document xmlns:wpc="http://schemas.microsoft.com/office/word/2010/wordprocessingCanvas" xmlns:cx="http://schemas.microsoft.com/office/drawing/2014/chartex" xmlns:cx1="http://schemas.microsoft.com/office/drawing/2015/9/8/chartex" xmlns:cx2="http://schemas.microsoft.com/office/drawing/2015/10/21/chartex" xmlns:cx3="http://schemas.microsoft.com/office/drawing/2016/5/9/chartex" xmlns:cx4="http://schemas.microsoft.com/office/drawing/2016/5/10/chartex" xmlns:cx5="http://schemas.microsoft.com/office/drawing/2016/5/11/chartex" xmlns:cx6="http://schemas.microsoft.com/office/drawing/2016/5/12/chartex" xmlns:cx7="http://schemas.microsoft.com/office/drawing/2016/5/13/chartex" xmlns:cx8="http://schemas.microsoft.com/office/drawing/2016/5/14/chartex" xmlns:mc="http://schemas.openxmlformats.org/markup-compatibility/2006" xmlns:aink="http://schemas.microsoft.com/office/drawing/2016/ink" xmlns:am3d="http://schemas.microsoft.com/office/drawing/2017/model3d" xmlns:o="urn:schemas-microsoft-com:office:office" xmlns:oel="http://schemas.microsoft.com/office/2019/extlst" xmlns:r="http://schemas.openxmlformats.org/officeDocument/2006/relationships" xmlns:m="http://schemas.openxmlformats.org/officeDocument/2006/math" xmlns:v="urn:schemas-microsoft-com:vml" xmlns:wp14="http://schemas.microsoft.com/office/word/2010/wordprocessingDrawing" xmlns:wp="http://schemas.openxmlformats.org/drawingml/2006/wordprocessingDrawing" xmlns:w10="urn:schemas-microsoft-com:office:word" xmlns:w="http://schemas.openxmlformats.org/wordprocessingml/2006/main" xmlns:w14="http://schemas.microsoft.com/office/word/2010/wordml" xmlns:w15="http://schemas.microsoft.com/office/word/2012/wordml" xmlns:w16cex="http://schemas.microsoft.com/office/word/2018/wordml/cex" xmlns:w16cid="http://schemas.microsoft.com/office/word/2016/wordml/cid" xmlns:w16="http://schemas.microsoft.com/office/word/2018/wordml" xmlns:w16du="http://schemas.microsoft.com/office/word/2023/wordml/word16du" xmlns:w16sdtdh="http://schemas.microsoft.com/office/word/2020/wordml/sdtdatahash" xmlns:w16se="http://schemas.microsoft.com/office/word/2015/wordml/symex" xmlns:wpg="http://schemas.microsoft.com/office/word/2010/wordprocessingGroup" xmlns:wpi="http://schemas.microsoft.com/office/word/2010/wordprocessingInk" xmlns:wne="http://schemas.microsoft.com/office/word/2006/wordml" xmlns:wps="http://schemas.microsoft.com/office/word/2010/wordprocessingShape" mc:Ignorable="w14 w15 w16se w16cid w16 w16cex w16sdtdh w16du wp14">
+<w:document xmlns:wpc="http://schemas.microsoft.com/office/word/2010/wordprocessingCanvas" xmlns:cx="http://schemas.microsoft.com/office/drawing/2014/chartex" xmlns:cx1="http://schemas.microsoft.com/office/drawing/2015/9/8/chartex" xmlns:cx2="http://schemas.microsoft.com/office/drawing/2015/10/21/chartex" xmlns:cx3="http://schemas.microsoft.com/office/drawing/2016/5/9/chartex" xmlns:cx4="http://schemas.microsoft.com/office/drawing/2016/5/10/chartex" xmlns:cx5="http://schemas.microsoft.com/office/drawing/2016/5/11/chartex" xmlns:cx6="http://schemas.microsoft.com/office/drawing/2016/5/12/chartex" xmlns:cx7="http://schemas.microsoft.com/office/drawing/2016/5/13/chartex" xmlns:cx8="http://schemas.microsoft.com/office/drawing/2016/5/14/chartex" xmlns:mc="http://schemas.openxmlformats.org/markup-compatibility/2006" xmlns:aink="http://schemas.microsoft.com/office/drawing/2016/ink" xmlns:am3d="http://schemas.microsoft.com/office/drawing/2017/model3d" xmlns:o="urn:schemas-microsoft-com:office:office" xmlns:r="http://schemas.openxmlformats.org/officeDocument/2006/relationships" xmlns:m="http://schemas.openxmlformats.org/officeDocument/2006/math" xmlns:v="urn:schemas-microsoft-com:vml" xmlns:wp14="http://schemas.microsoft.com/office/word/2010/wordprocessingDrawing" xmlns:wp="http://schemas.openxmlformats.org/drawingml/2006/wordprocessingDrawing" xmlns:w10="urn:schemas-microsoft-com:office:word" xmlns:w="http://schemas.openxmlformats.org/wordprocessingml/2006/main" xmlns:w14="http://schemas.microsoft.com/office/word/2010/wordml" xmlns:w15="http://schemas.microsoft.com/office/word/2012/wordml" xmlns:w16cex="http://schemas.microsoft.com/office/word/2018/wordml/cex" xmlns:w16cid="http://schemas.microsoft.com/office/word/2016/wordml/cid" xmlns:w16="http://schemas.microsoft.com/office/word/2018/wordml" xmlns:w16sdtdh="http://schemas.microsoft.com/office/word/2020/wordml/sdtdatahash" xmlns:w16se="http://schemas.microsoft.com/office/word/2015/wordml/symex" xmlns:wpg="http://schemas.microsoft.com/office/word/2010/wordprocessingGroup" xmlns:wpi="http://schemas.microsoft.com/office/word/2010/wordprocessingInk" xmlns:wne="http://schemas.microsoft.com/office/word/2006/wordml" xmlns:wps="http://schemas.microsoft.com/office/word/2010/wordprocessingShape" mc:Ignorable="w14 w15 w16se w16cid w16 w16cex w16sdtdh wp14">
   <w:body>
     <w:p/>
     <w:p/>
@@ -13,6 +13,7 @@
           <w:docPartUnique/>
         </w:docPartObj>
       </w:sdtPr>
+      <w:sdtEndPr/>
       <w:sdtContent>
         <w:p>
           <w:r>
@@ -267,7 +268,7 @@
                   </wp:anchor>
                 </w:drawing>
               </mc:Choice>
-              <mc:Fallback>
+              <mc:Fallback xmlns:w16du="http://schemas.microsoft.com/office/word/2023/wordml/word16du" xmlns:oel="http://schemas.microsoft.com/office/2019/extlst">
                 <w:pict>
                   <v:group w14:anchorId="2C08A0AF" id="Group 51" o:spid="_x0000_s1026" style="position:absolute;margin-left:0;margin-top:0;width:8in;height:95.7pt;z-index:251662336;mso-width-percent:941;mso-height-percent:121;mso-top-percent:23;mso-position-horizontal:center;mso-position-horizontal-relative:page;mso-position-vertical-relative:page;mso-width-percent:941;mso-height-percent:121;mso-top-percent:23" coordorigin="" coordsize="73152,12161" o:gfxdata="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">
                     <v:shape id="Rectangle 51" o:spid="_x0000_s1027" style="position:absolute;width:73152;height:11303;visibility:visible;mso-wrap-style:square;v-text-anchor:middle" coordsize="7312660,1129665" o:gfxdata="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" path="m,l7312660,r,1129665l3619500,733425,,1091565,,xe" fillcolor="#4472c4 [3204]" stroked="f" strokeweight="1pt">
@@ -359,6 +360,7 @@
                                   <w:dataBinding w:prefixMappings="xmlns:ns0='http://purl.org/dc/elements/1.1/' xmlns:ns1='http://schemas.openxmlformats.org/package/2006/metadata/core-properties' " w:xpath="/ns1:coreProperties[1]/ns0:creator[1]" w:storeItemID="{6C3C8BC8-F283-45AE-878A-BAB7291924A1}"/>
                                   <w:text/>
                                 </w:sdtPr>
+                                <w:sdtEndPr/>
                                 <w:sdtContent>
                                   <w:p>
                                     <w:pPr>
@@ -404,6 +406,7 @@
                                     <w:dataBinding w:prefixMappings="xmlns:ns0='http://schemas.microsoft.com/office/2006/coverPageProps' " w:xpath="/ns0:CoverPageProperties[1]/ns0:CompanyEmail[1]" w:storeItemID="{55AF091B-3C7A-41E3-B477-F2FDAA23CFDA}"/>
                                     <w:text/>
                                   </w:sdtPr>
+                                  <w:sdtEndPr/>
                                   <w:sdtContent>
                                     <w:r>
                                       <w:rPr>
@@ -442,7 +445,7 @@
                     <v:stroke joinstyle="miter"/>
                     <v:path gradientshapeok="t" o:connecttype="rect"/>
                   </v:shapetype>
-                  <v:shape id="Text Box 52" o:spid="_x0000_s1026" type="#_x0000_t202" style="position:absolute;margin-left:0;margin-top:0;width:8in;height:1in;z-index:251660288;visibility:visible;mso-wrap-style:square;mso-width-percent:941;mso-height-percent:92;mso-top-percent:818;mso-wrap-distance-left:9pt;mso-wrap-distance-top:0;mso-wrap-distance-right:9pt;mso-wrap-distance-bottom:0;mso-position-horizontal:center;mso-position-horizontal-relative:page;mso-position-vertical-relative:page;mso-width-percent:941;mso-height-percent:92;mso-top-percent:818;mso-width-relative:page;mso-height-relative:page;v-text-anchor:bottom" o:gfxdata="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" filled="f" stroked="f" strokeweight=".5pt">
+                  <v:shape id="Text Box 52" o:spid="_x0000_s1026" type="#_x0000_t202" style="position:absolute;margin-left:0;margin-top:0;width:8in;height:1in;z-index:251660288;visibility:visible;mso-wrap-style:square;mso-width-percent:941;mso-height-percent:92;mso-top-percent:818;mso-wrap-distance-left:9pt;mso-wrap-distance-top:0;mso-wrap-distance-right:9pt;mso-wrap-distance-bottom:0;mso-position-horizontal:center;mso-position-horizontal-relative:page;mso-position-vertical-relative:page;mso-width-percent:941;mso-height-percent:92;mso-top-percent:818;mso-width-relative:page;mso-height-relative:page;v-text-anchor:bottom" o:gfxdata="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" filled="f" stroked="f" strokeweight=".5pt">
                     <v:textbox inset="126pt,0,54pt,0">
                       <w:txbxContent>
                         <w:sdt>
@@ -458,6 +461,7 @@
                             <w:dataBinding w:prefixMappings="xmlns:ns0='http://purl.org/dc/elements/1.1/' xmlns:ns1='http://schemas.openxmlformats.org/package/2006/metadata/core-properties' " w:xpath="/ns1:coreProperties[1]/ns0:creator[1]" w:storeItemID="{6C3C8BC8-F283-45AE-878A-BAB7291924A1}"/>
                             <w:text/>
                           </w:sdtPr>
+                          <w:sdtEndPr/>
                           <w:sdtContent>
                             <w:p>
                               <w:pPr>
@@ -503,6 +507,7 @@
                               <w:dataBinding w:prefixMappings="xmlns:ns0='http://schemas.microsoft.com/office/2006/coverPageProps' " w:xpath="/ns0:CoverPageProperties[1]/ns0:CompanyEmail[1]" w:storeItemID="{55AF091B-3C7A-41E3-B477-F2FDAA23CFDA}"/>
                               <w:text/>
                             </w:sdtPr>
+                            <w:sdtEndPr/>
                             <w:sdtContent>
                               <w:r>
                                 <w:rPr>
@@ -617,6 +622,7 @@
                                     <w:dataBinding w:prefixMappings="xmlns:ns0='http://schemas.microsoft.com/office/2006/coverPageProps' " w:xpath="/ns0:CoverPageProperties[1]/ns0:Abstract[1]" w:storeItemID="{55AF091B-3C7A-41E3-B477-F2FDAA23CFDA}"/>
                                     <w:text w:multiLine="1"/>
                                   </w:sdtPr>
+                                  <w:sdtEndPr/>
                                   <w:sdtContent>
                                     <w:r>
                                       <w:rPr>
@@ -652,7 +658,7 @@
               </mc:Choice>
               <mc:Fallback>
                 <w:pict>
-                  <v:shape w14:anchorId="598E5D0C" id="Text Box 53" o:spid="_x0000_s1027" type="#_x0000_t202" style="position:absolute;margin-left:0;margin-top:0;width:8in;height:79.5pt;z-index:251661312;visibility:visible;mso-wrap-style:square;mso-width-percent:941;mso-height-percent:100;mso-top-percent:700;mso-wrap-distance-left:9pt;mso-wrap-distance-top:0;mso-wrap-distance-right:9pt;mso-wrap-distance-bottom:0;mso-position-horizontal:center;mso-position-horizontal-relative:page;mso-position-vertical-relative:page;mso-width-percent:941;mso-height-percent:100;mso-top-percent:700;mso-width-relative:page;mso-height-relative:page;v-text-anchor:top" o:gfxdata="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" filled="f" stroked="f" strokeweight=".5pt">
+                  <v:shape w14:anchorId="598E5D0C" id="Text Box 53" o:spid="_x0000_s1027" type="#_x0000_t202" style="position:absolute;margin-left:0;margin-top:0;width:8in;height:79.5pt;z-index:251661312;visibility:visible;mso-wrap-style:square;mso-width-percent:941;mso-height-percent:100;mso-top-percent:700;mso-wrap-distance-left:9pt;mso-wrap-distance-top:0;mso-wrap-distance-right:9pt;mso-wrap-distance-bottom:0;mso-position-horizontal:center;mso-position-horizontal-relative:page;mso-position-vertical-relative:page;mso-width-percent:941;mso-height-percent:100;mso-top-percent:700;mso-width-relative:page;mso-height-relative:page;v-text-anchor:top" o:gfxdata="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" filled="f" stroked="f" strokeweight=".5pt">
                     <v:textbox style="mso-fit-shape-to-text:t" inset="126pt,0,54pt,0">
                       <w:txbxContent>
                         <w:p>
@@ -686,6 +692,7 @@
                               <w:dataBinding w:prefixMappings="xmlns:ns0='http://schemas.microsoft.com/office/2006/coverPageProps' " w:xpath="/ns0:CoverPageProperties[1]/ns0:Abstract[1]" w:storeItemID="{55AF091B-3C7A-41E3-B477-F2FDAA23CFDA}"/>
                               <w:text w:multiLine="1"/>
                             </w:sdtPr>
+                            <w:sdtEndPr/>
                             <w:sdtContent>
                               <w:r>
                                 <w:rPr>
@@ -824,6 +831,7 @@
                                   <w:dataBinding w:prefixMappings="xmlns:ns0='http://purl.org/dc/elements/1.1/' xmlns:ns1='http://schemas.openxmlformats.org/package/2006/metadata/core-properties' " w:xpath="/ns1:coreProperties[1]/ns0:subject[1]" w:storeItemID="{6C3C8BC8-F283-45AE-878A-BAB7291924A1}"/>
                                   <w:text/>
                                 </w:sdtPr>
+                                <w:sdtEndPr/>
                                 <w:sdtContent>
                                   <w:p>
                                     <w:pPr>
@@ -868,7 +876,7 @@
               </mc:Choice>
               <mc:Fallback>
                 <w:pict>
-                  <v:shape w14:anchorId="6BA2DBE0" id="Text Box 54" o:spid="_x0000_s1028" type="#_x0000_t202" style="position:absolute;margin-left:0;margin-top:0;width:8in;height:286.5pt;z-index:251659264;visibility:visible;mso-wrap-style:square;mso-width-percent:941;mso-height-percent:363;mso-top-percent:300;mso-wrap-distance-left:9pt;mso-wrap-distance-top:0;mso-wrap-distance-right:9pt;mso-wrap-distance-bottom:0;mso-position-horizontal:center;mso-position-horizontal-relative:page;mso-position-vertical-relative:page;mso-width-percent:941;mso-height-percent:363;mso-top-percent:300;mso-width-relative:page;mso-height-relative:page;v-text-anchor:bottom" o:gfxdata="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" filled="f" stroked="f" strokeweight=".5pt">
+                  <v:shape w14:anchorId="6BA2DBE0" id="Text Box 54" o:spid="_x0000_s1028" type="#_x0000_t202" style="position:absolute;margin-left:0;margin-top:0;width:8in;height:286.5pt;z-index:251659264;visibility:visible;mso-wrap-style:square;mso-width-percent:941;mso-height-percent:363;mso-top-percent:300;mso-wrap-distance-left:9pt;mso-wrap-distance-top:0;mso-wrap-distance-right:9pt;mso-wrap-distance-bottom:0;mso-position-horizontal:center;mso-position-horizontal-relative:page;mso-position-vertical-relative:page;mso-width-percent:941;mso-height-percent:363;mso-top-percent:300;mso-width-relative:page;mso-height-relative:page;v-text-anchor:bottom" o:gfxdata="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" filled="f" stroked="f" strokeweight=".5pt">
                     <v:textbox inset="126pt,0,54pt,0">
                       <w:txbxContent>
                         <w:p>
@@ -925,6 +933,7 @@
                             <w:dataBinding w:prefixMappings="xmlns:ns0='http://purl.org/dc/elements/1.1/' xmlns:ns1='http://schemas.openxmlformats.org/package/2006/metadata/core-properties' " w:xpath="/ns1:coreProperties[1]/ns0:subject[1]" w:storeItemID="{6C3C8BC8-F283-45AE-878A-BAB7291924A1}"/>
                             <w:text/>
                           </w:sdtPr>
+                          <w:sdtEndPr/>
                           <w:sdtContent>
                             <w:p>
                               <w:pPr>
@@ -16237,6 +16246,52 @@
           <w14:ligatures w14:val="none"/>
         </w:rPr>
       </w:pPr>
+      <w:r>
+        <w:rPr>
+          <w:rFonts w:ascii="Open Sans" w:hAnsi="Open Sans" w:cs="Open Sans"/>
+          <w:color w:val="000000"/>
+          <w:kern w:val="0"/>
+          <w:sz w:val="21"/>
+          <w:szCs w:val="21"/>
+          <w:shd w:val="clear" w:color="auto" w:fill="FFFFFF"/>
+          <w14:ligatures w14:val="none"/>
+        </w:rPr>
+        <w:drawing>
+          <wp:inline distT="0" distB="0" distL="0" distR="0" wp14:anchorId="17B3DE0F" wp14:editId="285EE457">
+            <wp:extent cx="5731510" cy="681990"/>
+            <wp:effectExtent l="0" t="0" r="2540" b="3810"/>
+            <wp:docPr id="1" name="Picture 1"/>
+            <wp:cNvGraphicFramePr>
+              <a:graphicFrameLocks xmlns:a="http://schemas.openxmlformats.org/drawingml/2006/main" noChangeAspect="1"/>
+            </wp:cNvGraphicFramePr>
+            <a:graphic xmlns:a="http://schemas.openxmlformats.org/drawingml/2006/main">
+              <a:graphicData uri="http://schemas.openxmlformats.org/drawingml/2006/picture">
+                <pic:pic xmlns:pic="http://schemas.openxmlformats.org/drawingml/2006/picture">
+                  <pic:nvPicPr>
+                    <pic:cNvPr id="1" name=""/>
+                    <pic:cNvPicPr/>
+                  </pic:nvPicPr>
+                  <pic:blipFill>
+                    <a:blip r:embed="rId11"/>
+                    <a:stretch>
+                      <a:fillRect/>
+                    </a:stretch>
+                  </pic:blipFill>
+                  <pic:spPr>
+                    <a:xfrm>
+                      <a:off x="0" y="0"/>
+                      <a:ext cx="5731510" cy="681990"/>
+                    </a:xfrm>
+                    <a:prstGeom prst="rect">
+                      <a:avLst/>
+                    </a:prstGeom>
+                  </pic:spPr>
+                </pic:pic>
+              </a:graphicData>
+            </a:graphic>
+          </wp:inline>
+        </w:drawing>
+      </w:r>
     </w:p>
     <w:p>
       <w:pPr>
@@ -16316,6 +16371,7 @@
           <w:shd w:val="clear" w:color="auto" w:fill="FFFFFF"/>
           <w14:ligatures w14:val="none"/>
         </w:rPr>
+        <w:lastRenderedPageBreak/>
         <w:t>TIP: VARCHAR(30), DEFAULT 'Necunoscut'. Tipul carburantului (ex: Benzina, Motorina). Valoare implicită este 'Necunoscut'. Constrângere: TIP poate avea valori doar 'Benzina' sau 'Motorina'.</w:t>
       </w:r>
     </w:p>
@@ -16346,7 +16402,6 @@
           <w:shd w:val="clear" w:color="auto" w:fill="FFFFFF"/>
           <w14:ligatures w14:val="none"/>
         </w:rPr>
-        <w:lastRenderedPageBreak/>
         <w:t>VARIANTA: VARCHAR(30), DEFAULT 'Necunoscut'. Varianta carburantului. Valoare implicită este 'Necunoscut'.</w:t>
       </w:r>
     </w:p>
@@ -16392,6 +16447,52 @@
           <w14:ligatures w14:val="none"/>
         </w:rPr>
       </w:pPr>
+      <w:r>
+        <w:rPr>
+          <w:rFonts w:ascii="Open Sans" w:hAnsi="Open Sans" w:cs="Open Sans"/>
+          <w:color w:val="000000"/>
+          <w:kern w:val="0"/>
+          <w:sz w:val="21"/>
+          <w:szCs w:val="21"/>
+          <w:shd w:val="clear" w:color="auto" w:fill="FFFFFF"/>
+          <w14:ligatures w14:val="none"/>
+        </w:rPr>
+        <w:drawing>
+          <wp:inline distT="0" distB="0" distL="0" distR="0" wp14:anchorId="55203141" wp14:editId="220ED5F1">
+            <wp:extent cx="5731510" cy="814705"/>
+            <wp:effectExtent l="0" t="0" r="2540" b="4445"/>
+            <wp:docPr id="2" name="Picture 2"/>
+            <wp:cNvGraphicFramePr>
+              <a:graphicFrameLocks xmlns:a="http://schemas.openxmlformats.org/drawingml/2006/main" noChangeAspect="1"/>
+            </wp:cNvGraphicFramePr>
+            <a:graphic xmlns:a="http://schemas.openxmlformats.org/drawingml/2006/main">
+              <a:graphicData uri="http://schemas.openxmlformats.org/drawingml/2006/picture">
+                <pic:pic xmlns:pic="http://schemas.openxmlformats.org/drawingml/2006/picture">
+                  <pic:nvPicPr>
+                    <pic:cNvPr id="1" name=""/>
+                    <pic:cNvPicPr/>
+                  </pic:nvPicPr>
+                  <pic:blipFill>
+                    <a:blip r:embed="rId12"/>
+                    <a:stretch>
+                      <a:fillRect/>
+                    </a:stretch>
+                  </pic:blipFill>
+                  <pic:spPr>
+                    <a:xfrm>
+                      <a:off x="0" y="0"/>
+                      <a:ext cx="5731510" cy="814705"/>
+                    </a:xfrm>
+                    <a:prstGeom prst="rect">
+                      <a:avLst/>
+                    </a:prstGeom>
+                  </pic:spPr>
+                </pic:pic>
+              </a:graphicData>
+            </a:graphic>
+          </wp:inline>
+        </w:drawing>
+      </w:r>
     </w:p>
     <w:p>
       <w:pPr>
@@ -16606,6 +16707,52 @@
           <w14:ligatures w14:val="none"/>
         </w:rPr>
       </w:pPr>
+      <w:r>
+        <w:rPr>
+          <w:rFonts w:ascii="Open Sans" w:hAnsi="Open Sans" w:cs="Open Sans"/>
+          <w:color w:val="000000"/>
+          <w:kern w:val="0"/>
+          <w:sz w:val="21"/>
+          <w:szCs w:val="21"/>
+          <w:shd w:val="clear" w:color="auto" w:fill="FFFFFF"/>
+          <w14:ligatures w14:val="none"/>
+        </w:rPr>
+        <w:drawing>
+          <wp:inline distT="0" distB="0" distL="0" distR="0" wp14:anchorId="596DC2BB" wp14:editId="31A7474A">
+            <wp:extent cx="5731510" cy="1009650"/>
+            <wp:effectExtent l="0" t="0" r="2540" b="0"/>
+            <wp:docPr id="3" name="Picture 3"/>
+            <wp:cNvGraphicFramePr>
+              <a:graphicFrameLocks xmlns:a="http://schemas.openxmlformats.org/drawingml/2006/main" noChangeAspect="1"/>
+            </wp:cNvGraphicFramePr>
+            <a:graphic xmlns:a="http://schemas.openxmlformats.org/drawingml/2006/main">
+              <a:graphicData uri="http://schemas.openxmlformats.org/drawingml/2006/picture">
+                <pic:pic xmlns:pic="http://schemas.openxmlformats.org/drawingml/2006/picture">
+                  <pic:nvPicPr>
+                    <pic:cNvPr id="1" name=""/>
+                    <pic:cNvPicPr/>
+                  </pic:nvPicPr>
+                  <pic:blipFill>
+                    <a:blip r:embed="rId13"/>
+                    <a:stretch>
+                      <a:fillRect/>
+                    </a:stretch>
+                  </pic:blipFill>
+                  <pic:spPr>
+                    <a:xfrm>
+                      <a:off x="0" y="0"/>
+                      <a:ext cx="5731510" cy="1009650"/>
+                    </a:xfrm>
+                    <a:prstGeom prst="rect">
+                      <a:avLst/>
+                    </a:prstGeom>
+                  </pic:spPr>
+                </pic:pic>
+              </a:graphicData>
+            </a:graphic>
+          </wp:inline>
+        </w:drawing>
+      </w:r>
     </w:p>
     <w:p>
       <w:pPr>
@@ -16772,6 +16919,53 @@
           <w14:ligatures w14:val="none"/>
         </w:rPr>
       </w:pPr>
+      <w:r>
+        <w:rPr>
+          <w:rFonts w:ascii="Open Sans" w:hAnsi="Open Sans" w:cs="Open Sans"/>
+          <w:color w:val="000000"/>
+          <w:kern w:val="0"/>
+          <w:sz w:val="21"/>
+          <w:szCs w:val="21"/>
+          <w:shd w:val="clear" w:color="auto" w:fill="FFFFFF"/>
+          <w14:ligatures w14:val="none"/>
+        </w:rPr>
+        <w:lastRenderedPageBreak/>
+        <w:drawing>
+          <wp:inline distT="0" distB="0" distL="0" distR="0" wp14:anchorId="1181F53E" wp14:editId="0FDB9CC3">
+            <wp:extent cx="5731510" cy="808990"/>
+            <wp:effectExtent l="0" t="0" r="2540" b="0"/>
+            <wp:docPr id="4" name="Picture 4"/>
+            <wp:cNvGraphicFramePr>
+              <a:graphicFrameLocks xmlns:a="http://schemas.openxmlformats.org/drawingml/2006/main" noChangeAspect="1"/>
+            </wp:cNvGraphicFramePr>
+            <a:graphic xmlns:a="http://schemas.openxmlformats.org/drawingml/2006/main">
+              <a:graphicData uri="http://schemas.openxmlformats.org/drawingml/2006/picture">
+                <pic:pic xmlns:pic="http://schemas.openxmlformats.org/drawingml/2006/picture">
+                  <pic:nvPicPr>
+                    <pic:cNvPr id="1" name=""/>
+                    <pic:cNvPicPr/>
+                  </pic:nvPicPr>
+                  <pic:blipFill>
+                    <a:blip r:embed="rId14"/>
+                    <a:stretch>
+                      <a:fillRect/>
+                    </a:stretch>
+                  </pic:blipFill>
+                  <pic:spPr>
+                    <a:xfrm>
+                      <a:off x="0" y="0"/>
+                      <a:ext cx="5731510" cy="808990"/>
+                    </a:xfrm>
+                    <a:prstGeom prst="rect">
+                      <a:avLst/>
+                    </a:prstGeom>
+                  </pic:spPr>
+                </pic:pic>
+              </a:graphicData>
+            </a:graphic>
+          </wp:inline>
+        </w:drawing>
+      </w:r>
     </w:p>
     <w:p>
       <w:pPr>
@@ -16953,7 +17147,6 @@
           <w:shd w:val="clear" w:color="auto" w:fill="FFFFFF"/>
           <w14:ligatures w14:val="none"/>
         </w:rPr>
-        <w:lastRenderedPageBreak/>
         <w:t>VOLUM_PORTBAGAJ_LITRI: INT, DEFAULT 500. Volumul portbagajului în litri. Valoare implicită este 500. Trebuie să fie o valoare pozitivă.</w:t>
       </w:r>
     </w:p>
@@ -16969,6 +17162,52 @@
           <w14:ligatures w14:val="none"/>
         </w:rPr>
       </w:pPr>
+      <w:r>
+        <w:rPr>
+          <w:rFonts w:ascii="Open Sans" w:hAnsi="Open Sans" w:cs="Open Sans"/>
+          <w:color w:val="000000"/>
+          <w:kern w:val="0"/>
+          <w:sz w:val="21"/>
+          <w:szCs w:val="21"/>
+          <w:shd w:val="clear" w:color="auto" w:fill="FFFFFF"/>
+          <w14:ligatures w14:val="none"/>
+        </w:rPr>
+        <w:drawing>
+          <wp:inline distT="0" distB="0" distL="0" distR="0" wp14:anchorId="1A9E14DA" wp14:editId="546FF99F">
+            <wp:extent cx="5731510" cy="942340"/>
+            <wp:effectExtent l="0" t="0" r="2540" b="0"/>
+            <wp:docPr id="5" name="Picture 5"/>
+            <wp:cNvGraphicFramePr>
+              <a:graphicFrameLocks xmlns:a="http://schemas.openxmlformats.org/drawingml/2006/main" noChangeAspect="1"/>
+            </wp:cNvGraphicFramePr>
+            <a:graphic xmlns:a="http://schemas.openxmlformats.org/drawingml/2006/main">
+              <a:graphicData uri="http://schemas.openxmlformats.org/drawingml/2006/picture">
+                <pic:pic xmlns:pic="http://schemas.openxmlformats.org/drawingml/2006/picture">
+                  <pic:nvPicPr>
+                    <pic:cNvPr id="1" name=""/>
+                    <pic:cNvPicPr/>
+                  </pic:nvPicPr>
+                  <pic:blipFill>
+                    <a:blip r:embed="rId15"/>
+                    <a:stretch>
+                      <a:fillRect/>
+                    </a:stretch>
+                  </pic:blipFill>
+                  <pic:spPr>
+                    <a:xfrm>
+                      <a:off x="0" y="0"/>
+                      <a:ext cx="5731510" cy="942340"/>
+                    </a:xfrm>
+                    <a:prstGeom prst="rect">
+                      <a:avLst/>
+                    </a:prstGeom>
+                  </pic:spPr>
+                </pic:pic>
+              </a:graphicData>
+            </a:graphic>
+          </wp:inline>
+        </w:drawing>
+      </w:r>
     </w:p>
     <w:p>
       <w:pPr>
@@ -17135,6 +17374,52 @@
           <w14:ligatures w14:val="none"/>
         </w:rPr>
       </w:pPr>
+      <w:r>
+        <w:rPr>
+          <w:rFonts w:ascii="Open Sans" w:hAnsi="Open Sans" w:cs="Open Sans"/>
+          <w:color w:val="000000"/>
+          <w:kern w:val="0"/>
+          <w:sz w:val="21"/>
+          <w:szCs w:val="21"/>
+          <w:shd w:val="clear" w:color="auto" w:fill="FFFFFF"/>
+          <w14:ligatures w14:val="none"/>
+        </w:rPr>
+        <w:drawing>
+          <wp:inline distT="0" distB="0" distL="0" distR="0" wp14:anchorId="10F2AC4D" wp14:editId="72FF44B0">
+            <wp:extent cx="5731510" cy="816610"/>
+            <wp:effectExtent l="0" t="0" r="2540" b="2540"/>
+            <wp:docPr id="6" name="Picture 6"/>
+            <wp:cNvGraphicFramePr>
+              <a:graphicFrameLocks xmlns:a="http://schemas.openxmlformats.org/drawingml/2006/main" noChangeAspect="1"/>
+            </wp:cNvGraphicFramePr>
+            <a:graphic xmlns:a="http://schemas.openxmlformats.org/drawingml/2006/main">
+              <a:graphicData uri="http://schemas.openxmlformats.org/drawingml/2006/picture">
+                <pic:pic xmlns:pic="http://schemas.openxmlformats.org/drawingml/2006/picture">
+                  <pic:nvPicPr>
+                    <pic:cNvPr id="1" name=""/>
+                    <pic:cNvPicPr/>
+                  </pic:nvPicPr>
+                  <pic:blipFill>
+                    <a:blip r:embed="rId16"/>
+                    <a:stretch>
+                      <a:fillRect/>
+                    </a:stretch>
+                  </pic:blipFill>
+                  <pic:spPr>
+                    <a:xfrm>
+                      <a:off x="0" y="0"/>
+                      <a:ext cx="5731510" cy="816610"/>
+                    </a:xfrm>
+                    <a:prstGeom prst="rect">
+                      <a:avLst/>
+                    </a:prstGeom>
+                  </pic:spPr>
+                </pic:pic>
+              </a:graphicData>
+            </a:graphic>
+          </wp:inline>
+        </w:drawing>
+      </w:r>
     </w:p>
     <w:p>
       <w:pPr>
@@ -17271,6 +17556,53 @@
           <w14:ligatures w14:val="none"/>
         </w:rPr>
       </w:pPr>
+      <w:r>
+        <w:rPr>
+          <w:rFonts w:ascii="Open Sans" w:hAnsi="Open Sans" w:cs="Open Sans"/>
+          <w:color w:val="000000"/>
+          <w:kern w:val="0"/>
+          <w:sz w:val="21"/>
+          <w:szCs w:val="21"/>
+          <w:shd w:val="clear" w:color="auto" w:fill="FFFFFF"/>
+          <w14:ligatures w14:val="none"/>
+        </w:rPr>
+        <w:lastRenderedPageBreak/>
+        <w:drawing>
+          <wp:inline distT="0" distB="0" distL="0" distR="0" wp14:anchorId="12D353A9" wp14:editId="31D4FBDA">
+            <wp:extent cx="5731510" cy="666750"/>
+            <wp:effectExtent l="0" t="0" r="2540" b="0"/>
+            <wp:docPr id="7" name="Picture 7"/>
+            <wp:cNvGraphicFramePr>
+              <a:graphicFrameLocks xmlns:a="http://schemas.openxmlformats.org/drawingml/2006/main" noChangeAspect="1"/>
+            </wp:cNvGraphicFramePr>
+            <a:graphic xmlns:a="http://schemas.openxmlformats.org/drawingml/2006/main">
+              <a:graphicData uri="http://schemas.openxmlformats.org/drawingml/2006/picture">
+                <pic:pic xmlns:pic="http://schemas.openxmlformats.org/drawingml/2006/picture">
+                  <pic:nvPicPr>
+                    <pic:cNvPr id="1" name=""/>
+                    <pic:cNvPicPr/>
+                  </pic:nvPicPr>
+                  <pic:blipFill>
+                    <a:blip r:embed="rId17"/>
+                    <a:stretch>
+                      <a:fillRect/>
+                    </a:stretch>
+                  </pic:blipFill>
+                  <pic:spPr>
+                    <a:xfrm>
+                      <a:off x="0" y="0"/>
+                      <a:ext cx="5731510" cy="666750"/>
+                    </a:xfrm>
+                    <a:prstGeom prst="rect">
+                      <a:avLst/>
+                    </a:prstGeom>
+                  </pic:spPr>
+                </pic:pic>
+              </a:graphicData>
+            </a:graphic>
+          </wp:inline>
+        </w:drawing>
+      </w:r>
     </w:p>
     <w:p>
       <w:pPr>
@@ -17455,6 +17787,52 @@
           <w14:ligatures w14:val="none"/>
         </w:rPr>
       </w:pPr>
+      <w:r>
+        <w:rPr>
+          <w:rFonts w:ascii="Open Sans" w:hAnsi="Open Sans" w:cs="Open Sans"/>
+          <w:color w:val="000000"/>
+          <w:kern w:val="0"/>
+          <w:sz w:val="21"/>
+          <w:szCs w:val="21"/>
+          <w:shd w:val="clear" w:color="auto" w:fill="FFFFFF"/>
+          <w14:ligatures w14:val="none"/>
+        </w:rPr>
+        <w:drawing>
+          <wp:inline distT="0" distB="0" distL="0" distR="0" wp14:anchorId="1E08E89E" wp14:editId="4C566FC1">
+            <wp:extent cx="5731510" cy="608965"/>
+            <wp:effectExtent l="0" t="0" r="2540" b="635"/>
+            <wp:docPr id="8" name="Picture 8"/>
+            <wp:cNvGraphicFramePr>
+              <a:graphicFrameLocks xmlns:a="http://schemas.openxmlformats.org/drawingml/2006/main" noChangeAspect="1"/>
+            </wp:cNvGraphicFramePr>
+            <a:graphic xmlns:a="http://schemas.openxmlformats.org/drawingml/2006/main">
+              <a:graphicData uri="http://schemas.openxmlformats.org/drawingml/2006/picture">
+                <pic:pic xmlns:pic="http://schemas.openxmlformats.org/drawingml/2006/picture">
+                  <pic:nvPicPr>
+                    <pic:cNvPr id="1" name=""/>
+                    <pic:cNvPicPr/>
+                  </pic:nvPicPr>
+                  <pic:blipFill>
+                    <a:blip r:embed="rId18"/>
+                    <a:stretch>
+                      <a:fillRect/>
+                    </a:stretch>
+                  </pic:blipFill>
+                  <pic:spPr>
+                    <a:xfrm>
+                      <a:off x="0" y="0"/>
+                      <a:ext cx="5731510" cy="608965"/>
+                    </a:xfrm>
+                    <a:prstGeom prst="rect">
+                      <a:avLst/>
+                    </a:prstGeom>
+                  </pic:spPr>
+                </pic:pic>
+              </a:graphicData>
+            </a:graphic>
+          </wp:inline>
+        </w:drawing>
+      </w:r>
     </w:p>
     <w:p>
       <w:pPr>
@@ -17696,7 +18074,6 @@
           <w:shd w:val="clear" w:color="auto" w:fill="FFFFFF"/>
           <w14:ligatures w14:val="none"/>
         </w:rPr>
-        <w:lastRenderedPageBreak/>
         <w:t>AN_FABRICATIE: INT, DEFAULT 2024. Anul fabricației vehiculului. Valoare implicită este 2024. Trebuie să fie o valoare pozitivă.</w:t>
       </w:r>
     </w:p>
@@ -17742,6 +18119,52 @@
           <w14:ligatures w14:val="none"/>
         </w:rPr>
       </w:pPr>
+      <w:r>
+        <w:rPr>
+          <w:rFonts w:ascii="Open Sans" w:hAnsi="Open Sans" w:cs="Open Sans"/>
+          <w:color w:val="000000"/>
+          <w:kern w:val="0"/>
+          <w:sz w:val="21"/>
+          <w:szCs w:val="21"/>
+          <w:shd w:val="clear" w:color="auto" w:fill="FFFFFF"/>
+          <w14:ligatures w14:val="none"/>
+        </w:rPr>
+        <w:drawing>
+          <wp:inline distT="0" distB="0" distL="0" distR="0" wp14:anchorId="23142478" wp14:editId="00B3C6C1">
+            <wp:extent cx="5731510" cy="1450340"/>
+            <wp:effectExtent l="0" t="0" r="2540" b="0"/>
+            <wp:docPr id="9" name="Picture 9"/>
+            <wp:cNvGraphicFramePr>
+              <a:graphicFrameLocks xmlns:a="http://schemas.openxmlformats.org/drawingml/2006/main" noChangeAspect="1"/>
+            </wp:cNvGraphicFramePr>
+            <a:graphic xmlns:a="http://schemas.openxmlformats.org/drawingml/2006/main">
+              <a:graphicData uri="http://schemas.openxmlformats.org/drawingml/2006/picture">
+                <pic:pic xmlns:pic="http://schemas.openxmlformats.org/drawingml/2006/picture">
+                  <pic:nvPicPr>
+                    <pic:cNvPr id="1" name=""/>
+                    <pic:cNvPicPr/>
+                  </pic:nvPicPr>
+                  <pic:blipFill>
+                    <a:blip r:embed="rId19"/>
+                    <a:stretch>
+                      <a:fillRect/>
+                    </a:stretch>
+                  </pic:blipFill>
+                  <pic:spPr>
+                    <a:xfrm>
+                      <a:off x="0" y="0"/>
+                      <a:ext cx="5731510" cy="1450340"/>
+                    </a:xfrm>
+                    <a:prstGeom prst="rect">
+                      <a:avLst/>
+                    </a:prstGeom>
+                  </pic:spPr>
+                </pic:pic>
+              </a:graphicData>
+            </a:graphic>
+          </wp:inline>
+        </w:drawing>
+      </w:r>
     </w:p>
     <w:p>
       <w:pPr>
@@ -17863,6 +18286,7 @@
           <w:shd w:val="clear" w:color="auto" w:fill="FFFFFF"/>
           <w14:ligatures w14:val="none"/>
         </w:rPr>
+        <w:lastRenderedPageBreak/>
         <w:t>NUME: VARCHAR(30), DEFAULT 'Necunoscut'. Numele angajatului. Valoare implicită este 'Necunoscut'.</w:t>
       </w:r>
     </w:p>
@@ -17938,6 +18362,52 @@
           <w14:ligatures w14:val="none"/>
         </w:rPr>
       </w:pPr>
+      <w:r>
+        <w:rPr>
+          <w:rFonts w:ascii="Open Sans" w:hAnsi="Open Sans" w:cs="Open Sans"/>
+          <w:color w:val="000000"/>
+          <w:kern w:val="0"/>
+          <w:sz w:val="21"/>
+          <w:szCs w:val="21"/>
+          <w:shd w:val="clear" w:color="auto" w:fill="FFFFFF"/>
+          <w14:ligatures w14:val="none"/>
+        </w:rPr>
+        <w:drawing>
+          <wp:inline distT="0" distB="0" distL="0" distR="0" wp14:anchorId="36DB9104" wp14:editId="46BA9F2B">
+            <wp:extent cx="5731510" cy="1003935"/>
+            <wp:effectExtent l="0" t="0" r="2540" b="5715"/>
+            <wp:docPr id="10" name="Picture 10"/>
+            <wp:cNvGraphicFramePr>
+              <a:graphicFrameLocks xmlns:a="http://schemas.openxmlformats.org/drawingml/2006/main" noChangeAspect="1"/>
+            </wp:cNvGraphicFramePr>
+            <a:graphic xmlns:a="http://schemas.openxmlformats.org/drawingml/2006/main">
+              <a:graphicData uri="http://schemas.openxmlformats.org/drawingml/2006/picture">
+                <pic:pic xmlns:pic="http://schemas.openxmlformats.org/drawingml/2006/picture">
+                  <pic:nvPicPr>
+                    <pic:cNvPr id="1" name=""/>
+                    <pic:cNvPicPr/>
+                  </pic:nvPicPr>
+                  <pic:blipFill>
+                    <a:blip r:embed="rId20"/>
+                    <a:stretch>
+                      <a:fillRect/>
+                    </a:stretch>
+                  </pic:blipFill>
+                  <pic:spPr>
+                    <a:xfrm>
+                      <a:off x="0" y="0"/>
+                      <a:ext cx="5731510" cy="1003935"/>
+                    </a:xfrm>
+                    <a:prstGeom prst="rect">
+                      <a:avLst/>
+                    </a:prstGeom>
+                  </pic:spPr>
+                </pic:pic>
+              </a:graphicData>
+            </a:graphic>
+          </wp:inline>
+        </w:drawing>
+      </w:r>
     </w:p>
     <w:p>
       <w:pPr>
@@ -18044,6 +18514,52 @@
           <w14:ligatures w14:val="none"/>
         </w:rPr>
       </w:pPr>
+      <w:r>
+        <w:rPr>
+          <w:rFonts w:ascii="Open Sans" w:hAnsi="Open Sans" w:cs="Open Sans"/>
+          <w:color w:val="000000"/>
+          <w:kern w:val="0"/>
+          <w:sz w:val="21"/>
+          <w:szCs w:val="21"/>
+          <w:shd w:val="clear" w:color="auto" w:fill="FFFFFF"/>
+          <w14:ligatures w14:val="none"/>
+        </w:rPr>
+        <w:drawing>
+          <wp:inline distT="0" distB="0" distL="0" distR="0" wp14:anchorId="1797FDA2" wp14:editId="62489120">
+            <wp:extent cx="5731510" cy="531495"/>
+            <wp:effectExtent l="0" t="0" r="2540" b="1905"/>
+            <wp:docPr id="11" name="Picture 11"/>
+            <wp:cNvGraphicFramePr>
+              <a:graphicFrameLocks xmlns:a="http://schemas.openxmlformats.org/drawingml/2006/main" noChangeAspect="1"/>
+            </wp:cNvGraphicFramePr>
+            <a:graphic xmlns:a="http://schemas.openxmlformats.org/drawingml/2006/main">
+              <a:graphicData uri="http://schemas.openxmlformats.org/drawingml/2006/picture">
+                <pic:pic xmlns:pic="http://schemas.openxmlformats.org/drawingml/2006/picture">
+                  <pic:nvPicPr>
+                    <pic:cNvPr id="1" name=""/>
+                    <pic:cNvPicPr/>
+                  </pic:nvPicPr>
+                  <pic:blipFill>
+                    <a:blip r:embed="rId21"/>
+                    <a:stretch>
+                      <a:fillRect/>
+                    </a:stretch>
+                  </pic:blipFill>
+                  <pic:spPr>
+                    <a:xfrm>
+                      <a:off x="0" y="0"/>
+                      <a:ext cx="5731510" cy="531495"/>
+                    </a:xfrm>
+                    <a:prstGeom prst="rect">
+                      <a:avLst/>
+                    </a:prstGeom>
+                  </pic:spPr>
+                </pic:pic>
+              </a:graphicData>
+            </a:graphic>
+          </wp:inline>
+        </w:drawing>
+      </w:r>
     </w:p>
     <w:p>
       <w:pPr>
@@ -18162,6 +18678,52 @@
           <w14:ligatures w14:val="none"/>
         </w:rPr>
       </w:pPr>
+      <w:r>
+        <w:rPr>
+          <w:rFonts w:ascii="Open Sans" w:hAnsi="Open Sans" w:cs="Open Sans"/>
+          <w:color w:val="000000"/>
+          <w:kern w:val="0"/>
+          <w:sz w:val="21"/>
+          <w:szCs w:val="21"/>
+          <w:shd w:val="clear" w:color="auto" w:fill="FFFFFF"/>
+          <w14:ligatures w14:val="none"/>
+        </w:rPr>
+        <w:drawing>
+          <wp:inline distT="0" distB="0" distL="0" distR="0" wp14:anchorId="3BD07CAD" wp14:editId="02978C02">
+            <wp:extent cx="5731510" cy="530860"/>
+            <wp:effectExtent l="0" t="0" r="2540" b="2540"/>
+            <wp:docPr id="12" name="Picture 12"/>
+            <wp:cNvGraphicFramePr>
+              <a:graphicFrameLocks xmlns:a="http://schemas.openxmlformats.org/drawingml/2006/main" noChangeAspect="1"/>
+            </wp:cNvGraphicFramePr>
+            <a:graphic xmlns:a="http://schemas.openxmlformats.org/drawingml/2006/main">
+              <a:graphicData uri="http://schemas.openxmlformats.org/drawingml/2006/picture">
+                <pic:pic xmlns:pic="http://schemas.openxmlformats.org/drawingml/2006/picture">
+                  <pic:nvPicPr>
+                    <pic:cNvPr id="1" name=""/>
+                    <pic:cNvPicPr/>
+                  </pic:nvPicPr>
+                  <pic:blipFill>
+                    <a:blip r:embed="rId22"/>
+                    <a:stretch>
+                      <a:fillRect/>
+                    </a:stretch>
+                  </pic:blipFill>
+                  <pic:spPr>
+                    <a:xfrm>
+                      <a:off x="0" y="0"/>
+                      <a:ext cx="5731510" cy="530860"/>
+                    </a:xfrm>
+                    <a:prstGeom prst="rect">
+                      <a:avLst/>
+                    </a:prstGeom>
+                  </pic:spPr>
+                </pic:pic>
+              </a:graphicData>
+            </a:graphic>
+          </wp:inline>
+        </w:drawing>
+      </w:r>
     </w:p>
     <w:p>
       <w:pPr>
@@ -18268,6 +18830,52 @@
           <w14:ligatures w14:val="none"/>
         </w:rPr>
       </w:pPr>
+      <w:r>
+        <w:rPr>
+          <w:rFonts w:ascii="Open Sans" w:hAnsi="Open Sans" w:cs="Open Sans"/>
+          <w:color w:val="000000"/>
+          <w:kern w:val="0"/>
+          <w:sz w:val="21"/>
+          <w:szCs w:val="21"/>
+          <w:shd w:val="clear" w:color="auto" w:fill="FFFFFF"/>
+          <w14:ligatures w14:val="none"/>
+        </w:rPr>
+        <w:drawing>
+          <wp:inline distT="0" distB="0" distL="0" distR="0" wp14:anchorId="71F75789" wp14:editId="645CA05F">
+            <wp:extent cx="5731510" cy="518795"/>
+            <wp:effectExtent l="0" t="0" r="2540" b="0"/>
+            <wp:docPr id="13" name="Picture 13"/>
+            <wp:cNvGraphicFramePr>
+              <a:graphicFrameLocks xmlns:a="http://schemas.openxmlformats.org/drawingml/2006/main" noChangeAspect="1"/>
+            </wp:cNvGraphicFramePr>
+            <a:graphic xmlns:a="http://schemas.openxmlformats.org/drawingml/2006/main">
+              <a:graphicData uri="http://schemas.openxmlformats.org/drawingml/2006/picture">
+                <pic:pic xmlns:pic="http://schemas.openxmlformats.org/drawingml/2006/picture">
+                  <pic:nvPicPr>
+                    <pic:cNvPr id="1" name=""/>
+                    <pic:cNvPicPr/>
+                  </pic:nvPicPr>
+                  <pic:blipFill>
+                    <a:blip r:embed="rId23"/>
+                    <a:stretch>
+                      <a:fillRect/>
+                    </a:stretch>
+                  </pic:blipFill>
+                  <pic:spPr>
+                    <a:xfrm>
+                      <a:off x="0" y="0"/>
+                      <a:ext cx="5731510" cy="518795"/>
+                    </a:xfrm>
+                    <a:prstGeom prst="rect">
+                      <a:avLst/>
+                    </a:prstGeom>
+                  </pic:spPr>
+                </pic:pic>
+              </a:graphicData>
+            </a:graphic>
+          </wp:inline>
+        </w:drawing>
+      </w:r>
     </w:p>
     <w:p>
       <w:pPr>
@@ -18389,32 +18997,92 @@
           <w:shd w:val="clear" w:color="auto" w:fill="FFFFFF"/>
           <w14:ligatures w14:val="none"/>
         </w:rPr>
+        <w:t>NR_TELEFON: VARCHAR(30). Numărul de telefon al clientului. Trebuie să respecte formatul '</w:t>
+      </w:r>
+      <w:r>
+        <w:rPr>
+          <w:rFonts w:ascii="Open Sans" w:hAnsi="Open Sans" w:cs="Open Sans"/>
+          <w:color w:val="000000"/>
+          <w:kern w:val="0"/>
+          <w:sz w:val="21"/>
+          <w:szCs w:val="21"/>
+          <w:shd w:val="clear" w:color="auto" w:fill="FFFFFF"/>
+          <w14:ligatures w14:val="none"/>
+        </w:rPr>
+        <w:t>07CCC CCC CCC’, unde C este o cifra de la 0 la 9</w:t>
+      </w:r>
+      <w:r>
+        <w:rPr>
+          <w:rFonts w:ascii="Open Sans" w:hAnsi="Open Sans" w:cs="Open Sans"/>
+          <w:color w:val="000000"/>
+          <w:kern w:val="0"/>
+          <w:sz w:val="21"/>
+          <w:szCs w:val="21"/>
+          <w:shd w:val="clear" w:color="auto" w:fill="FFFFFF"/>
+          <w14:ligatures w14:val="none"/>
+        </w:rPr>
+        <w:t>.</w:t>
+      </w:r>
+    </w:p>
+    <w:p>
+      <w:pPr>
+        <w:pStyle w:val="ListParagraph"/>
+        <w:rPr>
+          <w:rFonts w:ascii="Open Sans" w:hAnsi="Open Sans" w:cs="Open Sans"/>
+          <w:color w:val="000000"/>
+          <w:kern w:val="0"/>
+          <w:sz w:val="21"/>
+          <w:szCs w:val="21"/>
+          <w:shd w:val="clear" w:color="auto" w:fill="FFFFFF"/>
+          <w14:ligatures w14:val="none"/>
+        </w:rPr>
+      </w:pPr>
+      <w:r>
+        <w:rPr>
+          <w:rFonts w:ascii="Open Sans" w:hAnsi="Open Sans" w:cs="Open Sans"/>
+          <w:color w:val="000000"/>
+          <w:kern w:val="0"/>
+          <w:sz w:val="21"/>
+          <w:szCs w:val="21"/>
+          <w:shd w:val="clear" w:color="auto" w:fill="FFFFFF"/>
+          <w14:ligatures w14:val="none"/>
+        </w:rPr>
         <w:lastRenderedPageBreak/>
-        <w:t>NR_TELEFON: VARCHAR(30). Numărul de telefon al clientului. Trebuie să respecte formatul '</w:t>
-      </w:r>
-      <w:r>
-        <w:rPr>
-          <w:rFonts w:ascii="Open Sans" w:hAnsi="Open Sans" w:cs="Open Sans"/>
-          <w:color w:val="000000"/>
-          <w:kern w:val="0"/>
-          <w:sz w:val="21"/>
-          <w:szCs w:val="21"/>
-          <w:shd w:val="clear" w:color="auto" w:fill="FFFFFF"/>
-          <w14:ligatures w14:val="none"/>
-        </w:rPr>
-        <w:t>07CCC CCC CCC’, unde C este o cifra de la 0 la 9</w:t>
-      </w:r>
-      <w:r>
-        <w:rPr>
-          <w:rFonts w:ascii="Open Sans" w:hAnsi="Open Sans" w:cs="Open Sans"/>
-          <w:color w:val="000000"/>
-          <w:kern w:val="0"/>
-          <w:sz w:val="21"/>
-          <w:szCs w:val="21"/>
-          <w:shd w:val="clear" w:color="auto" w:fill="FFFFFF"/>
-          <w14:ligatures w14:val="none"/>
-        </w:rPr>
-        <w:t>.</w:t>
+        <w:drawing>
+          <wp:inline distT="0" distB="0" distL="0" distR="0" wp14:anchorId="51EE4F46" wp14:editId="0F03383E">
+            <wp:extent cx="5731510" cy="637540"/>
+            <wp:effectExtent l="0" t="0" r="2540" b="0"/>
+            <wp:docPr id="14" name="Picture 14"/>
+            <wp:cNvGraphicFramePr>
+              <a:graphicFrameLocks xmlns:a="http://schemas.openxmlformats.org/drawingml/2006/main" noChangeAspect="1"/>
+            </wp:cNvGraphicFramePr>
+            <a:graphic xmlns:a="http://schemas.openxmlformats.org/drawingml/2006/main">
+              <a:graphicData uri="http://schemas.openxmlformats.org/drawingml/2006/picture">
+                <pic:pic xmlns:pic="http://schemas.openxmlformats.org/drawingml/2006/picture">
+                  <pic:nvPicPr>
+                    <pic:cNvPr id="1" name=""/>
+                    <pic:cNvPicPr/>
+                  </pic:nvPicPr>
+                  <pic:blipFill>
+                    <a:blip r:embed="rId24"/>
+                    <a:stretch>
+                      <a:fillRect/>
+                    </a:stretch>
+                  </pic:blipFill>
+                  <pic:spPr>
+                    <a:xfrm>
+                      <a:off x="0" y="0"/>
+                      <a:ext cx="5731510" cy="637540"/>
+                    </a:xfrm>
+                    <a:prstGeom prst="rect">
+                      <a:avLst/>
+                    </a:prstGeom>
+                  </pic:spPr>
+                </pic:pic>
+              </a:graphicData>
+            </a:graphic>
+          </wp:inline>
+        </w:drawing>
       </w:r>
     </w:p>
     <w:p>
@@ -18715,6 +19383,52 @@
           <w14:ligatures w14:val="none"/>
         </w:rPr>
       </w:pPr>
+      <w:r>
+        <w:rPr>
+          <w:rFonts w:ascii="Open Sans" w:hAnsi="Open Sans" w:cs="Open Sans"/>
+          <w:color w:val="000000"/>
+          <w:kern w:val="0"/>
+          <w:sz w:val="21"/>
+          <w:szCs w:val="21"/>
+          <w:shd w:val="clear" w:color="auto" w:fill="FFFFFF"/>
+          <w14:ligatures w14:val="none"/>
+        </w:rPr>
+        <w:drawing>
+          <wp:inline distT="0" distB="0" distL="0" distR="0" wp14:anchorId="2C105BFC" wp14:editId="716FE6E5">
+            <wp:extent cx="5731510" cy="1405890"/>
+            <wp:effectExtent l="0" t="0" r="2540" b="3810"/>
+            <wp:docPr id="15" name="Picture 15"/>
+            <wp:cNvGraphicFramePr>
+              <a:graphicFrameLocks xmlns:a="http://schemas.openxmlformats.org/drawingml/2006/main" noChangeAspect="1"/>
+            </wp:cNvGraphicFramePr>
+            <a:graphic xmlns:a="http://schemas.openxmlformats.org/drawingml/2006/main">
+              <a:graphicData uri="http://schemas.openxmlformats.org/drawingml/2006/picture">
+                <pic:pic xmlns:pic="http://schemas.openxmlformats.org/drawingml/2006/picture">
+                  <pic:nvPicPr>
+                    <pic:cNvPr id="1" name=""/>
+                    <pic:cNvPicPr/>
+                  </pic:nvPicPr>
+                  <pic:blipFill>
+                    <a:blip r:embed="rId25"/>
+                    <a:stretch>
+                      <a:fillRect/>
+                    </a:stretch>
+                  </pic:blipFill>
+                  <pic:spPr>
+                    <a:xfrm>
+                      <a:off x="0" y="0"/>
+                      <a:ext cx="5731510" cy="1405890"/>
+                    </a:xfrm>
+                    <a:prstGeom prst="rect">
+                      <a:avLst/>
+                    </a:prstGeom>
+                  </pic:spPr>
+                </pic:pic>
+              </a:graphicData>
+            </a:graphic>
+          </wp:inline>
+        </w:drawing>
+      </w:r>
     </w:p>
     <w:p>
       <w:pPr>
@@ -18851,6 +19565,52 @@
           <w14:ligatures w14:val="none"/>
         </w:rPr>
       </w:pPr>
+      <w:r>
+        <w:rPr>
+          <w:rFonts w:ascii="Open Sans" w:hAnsi="Open Sans" w:cs="Open Sans"/>
+          <w:color w:val="000000"/>
+          <w:kern w:val="0"/>
+          <w:sz w:val="21"/>
+          <w:szCs w:val="21"/>
+          <w:shd w:val="clear" w:color="auto" w:fill="FFFFFF"/>
+          <w14:ligatures w14:val="none"/>
+        </w:rPr>
+        <w:drawing>
+          <wp:inline distT="0" distB="0" distL="0" distR="0" wp14:anchorId="7E622099" wp14:editId="5505B821">
+            <wp:extent cx="5731510" cy="655955"/>
+            <wp:effectExtent l="0" t="0" r="2540" b="0"/>
+            <wp:docPr id="16" name="Picture 16"/>
+            <wp:cNvGraphicFramePr>
+              <a:graphicFrameLocks xmlns:a="http://schemas.openxmlformats.org/drawingml/2006/main" noChangeAspect="1"/>
+            </wp:cNvGraphicFramePr>
+            <a:graphic xmlns:a="http://schemas.openxmlformats.org/drawingml/2006/main">
+              <a:graphicData uri="http://schemas.openxmlformats.org/drawingml/2006/picture">
+                <pic:pic xmlns:pic="http://schemas.openxmlformats.org/drawingml/2006/picture">
+                  <pic:nvPicPr>
+                    <pic:cNvPr id="1" name=""/>
+                    <pic:cNvPicPr/>
+                  </pic:nvPicPr>
+                  <pic:blipFill>
+                    <a:blip r:embed="rId26"/>
+                    <a:stretch>
+                      <a:fillRect/>
+                    </a:stretch>
+                  </pic:blipFill>
+                  <pic:spPr>
+                    <a:xfrm>
+                      <a:off x="0" y="0"/>
+                      <a:ext cx="5731510" cy="655955"/>
+                    </a:xfrm>
+                    <a:prstGeom prst="rect">
+                      <a:avLst/>
+                    </a:prstGeom>
+                  </pic:spPr>
+                </pic:pic>
+              </a:graphicData>
+            </a:graphic>
+          </wp:inline>
+        </w:drawing>
+      </w:r>
     </w:p>
     <w:p>
       <w:pPr>
@@ -19002,6 +19762,7 @@
           <w:shd w:val="clear" w:color="auto" w:fill="FFFFFF"/>
           <w14:ligatures w14:val="none"/>
         </w:rPr>
+        <w:lastRenderedPageBreak/>
         <w:t>ID_VEHICUL: INT. Identificatorul vehiculului implicat în tranzacție, legat de tabelul VEHICUL_DETINUT_CLIENT.</w:t>
       </w:r>
     </w:p>
@@ -19119,6 +19880,52 @@
           <w14:ligatures w14:val="none"/>
         </w:rPr>
       </w:pPr>
+      <w:r>
+        <w:rPr>
+          <w:rFonts w:ascii="Open Sans" w:hAnsi="Open Sans" w:cs="Open Sans"/>
+          <w:color w:val="000000"/>
+          <w:kern w:val="0"/>
+          <w:sz w:val="21"/>
+          <w:szCs w:val="21"/>
+          <w:shd w:val="clear" w:color="auto" w:fill="FFFFFF"/>
+          <w14:ligatures w14:val="none"/>
+        </w:rPr>
+        <w:drawing>
+          <wp:inline distT="0" distB="0" distL="0" distR="0" wp14:anchorId="1BCAA18A" wp14:editId="3F9797A8">
+            <wp:extent cx="5731510" cy="1327150"/>
+            <wp:effectExtent l="0" t="0" r="2540" b="6350"/>
+            <wp:docPr id="17" name="Picture 17"/>
+            <wp:cNvGraphicFramePr>
+              <a:graphicFrameLocks xmlns:a="http://schemas.openxmlformats.org/drawingml/2006/main" noChangeAspect="1"/>
+            </wp:cNvGraphicFramePr>
+            <a:graphic xmlns:a="http://schemas.openxmlformats.org/drawingml/2006/main">
+              <a:graphicData uri="http://schemas.openxmlformats.org/drawingml/2006/picture">
+                <pic:pic xmlns:pic="http://schemas.openxmlformats.org/drawingml/2006/picture">
+                  <pic:nvPicPr>
+                    <pic:cNvPr id="1" name=""/>
+                    <pic:cNvPicPr/>
+                  </pic:nvPicPr>
+                  <pic:blipFill>
+                    <a:blip r:embed="rId27"/>
+                    <a:stretch>
+                      <a:fillRect/>
+                    </a:stretch>
+                  </pic:blipFill>
+                  <pic:spPr>
+                    <a:xfrm>
+                      <a:off x="0" y="0"/>
+                      <a:ext cx="5731510" cy="1327150"/>
+                    </a:xfrm>
+                    <a:prstGeom prst="rect">
+                      <a:avLst/>
+                    </a:prstGeom>
+                  </pic:spPr>
+                </pic:pic>
+              </a:graphicData>
+            </a:graphic>
+          </wp:inline>
+        </w:drawing>
+      </w:r>
     </w:p>
     <w:p>
       <w:pPr>
@@ -19136,7 +19943,6 @@
         <w:rPr>
           <w:shd w:val="clear" w:color="auto" w:fill="FFFFFF"/>
         </w:rPr>
-        <w:lastRenderedPageBreak/>
         <w:t>Tabel: SERVICE</w:t>
       </w:r>
       <w:bookmarkEnd w:id="89"/>
@@ -19274,6 +20080,52 @@
           <w14:ligatures w14:val="none"/>
         </w:rPr>
       </w:pPr>
+      <w:r>
+        <w:rPr>
+          <w:rFonts w:ascii="Open Sans" w:hAnsi="Open Sans" w:cs="Open Sans"/>
+          <w:color w:val="000000"/>
+          <w:kern w:val="0"/>
+          <w:sz w:val="21"/>
+          <w:szCs w:val="21"/>
+          <w:shd w:val="clear" w:color="auto" w:fill="FFFFFF"/>
+          <w14:ligatures w14:val="none"/>
+        </w:rPr>
+        <w:drawing>
+          <wp:inline distT="0" distB="0" distL="0" distR="0" wp14:anchorId="75931713" wp14:editId="53C0790F">
+            <wp:extent cx="5731510" cy="824865"/>
+            <wp:effectExtent l="0" t="0" r="2540" b="0"/>
+            <wp:docPr id="18" name="Picture 18"/>
+            <wp:cNvGraphicFramePr>
+              <a:graphicFrameLocks xmlns:a="http://schemas.openxmlformats.org/drawingml/2006/main" noChangeAspect="1"/>
+            </wp:cNvGraphicFramePr>
+            <a:graphic xmlns:a="http://schemas.openxmlformats.org/drawingml/2006/main">
+              <a:graphicData uri="http://schemas.openxmlformats.org/drawingml/2006/picture">
+                <pic:pic xmlns:pic="http://schemas.openxmlformats.org/drawingml/2006/picture">
+                  <pic:nvPicPr>
+                    <pic:cNvPr id="1" name=""/>
+                    <pic:cNvPicPr/>
+                  </pic:nvPicPr>
+                  <pic:blipFill>
+                    <a:blip r:embed="rId28"/>
+                    <a:stretch>
+                      <a:fillRect/>
+                    </a:stretch>
+                  </pic:blipFill>
+                  <pic:spPr>
+                    <a:xfrm>
+                      <a:off x="0" y="0"/>
+                      <a:ext cx="5731510" cy="824865"/>
+                    </a:xfrm>
+                    <a:prstGeom prst="rect">
+                      <a:avLst/>
+                    </a:prstGeom>
+                  </pic:spPr>
+                </pic:pic>
+              </a:graphicData>
+            </a:graphic>
+          </wp:inline>
+        </w:drawing>
+      </w:r>
     </w:p>
     <w:p>
       <w:pPr>
@@ -19394,6 +20246,7 @@
           <w:shd w:val="clear" w:color="auto" w:fill="FFFFFF"/>
           <w14:ligatures w14:val="none"/>
         </w:rPr>
+        <w:lastRenderedPageBreak/>
         <w:t>Lorem ipsum dolor sit amet, consectetur adipiscing elit. Nullam turpis tellus, facilisis laoreet eleifend nec, mollis nec lectus. Proin a dolor fringilla, consectetur lectus nec, porttitor odio. Sed sollicitudin eget risus vitae maximus.</w:t>
       </w:r>
     </w:p>
@@ -19533,7 +20386,6 @@
           <w:shd w:val="clear" w:color="auto" w:fill="FFFFFF"/>
           <w14:ligatures w14:val="none"/>
         </w:rPr>
-        <w:lastRenderedPageBreak/>
         <w:t>Lorem ipsum dolor sit amet, consectetur adipiscing elit. Nullam turpis tellus, facilisis laoreet eleifend nec, mollis nec lectus. Proin a dolor fringilla, consectetur lectus nec, porttitor odio. Sed sollicitudin eget risus vitae maximus.</w:t>
       </w:r>
     </w:p>
@@ -19611,7 +20463,7 @@
     <w:p/>
     <w:p/>
     <w:sectPr>
-      <w:footerReference w:type="default" r:id="rId11"/>
+      <w:footerReference w:type="default" r:id="rId29"/>
       <w:pgSz w:w="11906" w:h="16838"/>
       <w:pgMar w:top="1440" w:right="1440" w:bottom="1440" w:left="1440" w:header="708" w:footer="708" w:gutter="0"/>
       <w:pgNumType w:start="0"/>
@@ -19624,7 +20476,7 @@
 </file>
 
 <file path=word/endnotes.xml><?xml version="1.0" encoding="utf-8"?>
-<w:endnotes xmlns:wpc="http://schemas.microsoft.com/office/word/2010/wordprocessingCanvas" xmlns:cx="http://schemas.microsoft.com/office/drawing/2014/chartex" xmlns:cx1="http://schemas.microsoft.com/office/drawing/2015/9/8/chartex" xmlns:cx2="http://schemas.microsoft.com/office/drawing/2015/10/21/chartex" xmlns:cx3="http://schemas.microsoft.com/office/drawing/2016/5/9/chartex" xmlns:cx4="http://schemas.microsoft.com/office/drawing/2016/5/10/chartex" xmlns:cx5="http://schemas.microsoft.com/office/drawing/2016/5/11/chartex" xmlns:cx6="http://schemas.microsoft.com/office/drawing/2016/5/12/chartex" xmlns:cx7="http://schemas.microsoft.com/office/drawing/2016/5/13/chartex" xmlns:cx8="http://schemas.microsoft.com/office/drawing/2016/5/14/chartex" xmlns:mc="http://schemas.openxmlformats.org/markup-compatibility/2006" xmlns:aink="http://schemas.microsoft.com/office/drawing/2016/ink" xmlns:am3d="http://schemas.microsoft.com/office/drawing/2017/model3d" xmlns:o="urn:schemas-microsoft-com:office:office" xmlns:oel="http://schemas.microsoft.com/office/2019/extlst" xmlns:r="http://schemas.openxmlformats.org/officeDocument/2006/relationships" xmlns:m="http://schemas.openxmlformats.org/officeDocument/2006/math" xmlns:v="urn:schemas-microsoft-com:vml" xmlns:wp14="http://schemas.microsoft.com/office/word/2010/wordprocessingDrawing" xmlns:wp="http://schemas.openxmlformats.org/drawingml/2006/wordprocessingDrawing" xmlns:w10="urn:schemas-microsoft-com:office:word" xmlns:w="http://schemas.openxmlformats.org/wordprocessingml/2006/main" xmlns:w14="http://schemas.microsoft.com/office/word/2010/wordml" xmlns:w15="http://schemas.microsoft.com/office/word/2012/wordml" xmlns:w16cex="http://schemas.microsoft.com/office/word/2018/wordml/cex" xmlns:w16cid="http://schemas.microsoft.com/office/word/2016/wordml/cid" xmlns:w16="http://schemas.microsoft.com/office/word/2018/wordml" xmlns:w16du="http://schemas.microsoft.com/office/word/2023/wordml/word16du" xmlns:w16sdtdh="http://schemas.microsoft.com/office/word/2020/wordml/sdtdatahash" xmlns:w16se="http://schemas.microsoft.com/office/word/2015/wordml/symex" xmlns:wpg="http://schemas.microsoft.com/office/word/2010/wordprocessingGroup" xmlns:wpi="http://schemas.microsoft.com/office/word/2010/wordprocessingInk" xmlns:wne="http://schemas.microsoft.com/office/word/2006/wordml" xmlns:wps="http://schemas.microsoft.com/office/word/2010/wordprocessingShape" mc:Ignorable="w14 w15 w16se w16cid w16 w16cex w16sdtdh w16du wp14">
+<w:endnotes xmlns:wpc="http://schemas.microsoft.com/office/word/2010/wordprocessingCanvas" xmlns:cx="http://schemas.microsoft.com/office/drawing/2014/chartex" xmlns:cx1="http://schemas.microsoft.com/office/drawing/2015/9/8/chartex" xmlns:cx2="http://schemas.microsoft.com/office/drawing/2015/10/21/chartex" xmlns:cx3="http://schemas.microsoft.com/office/drawing/2016/5/9/chartex" xmlns:cx4="http://schemas.microsoft.com/office/drawing/2016/5/10/chartex" xmlns:cx5="http://schemas.microsoft.com/office/drawing/2016/5/11/chartex" xmlns:cx6="http://schemas.microsoft.com/office/drawing/2016/5/12/chartex" xmlns:cx7="http://schemas.microsoft.com/office/drawing/2016/5/13/chartex" xmlns:cx8="http://schemas.microsoft.com/office/drawing/2016/5/14/chartex" xmlns:mc="http://schemas.openxmlformats.org/markup-compatibility/2006" xmlns:aink="http://schemas.microsoft.com/office/drawing/2016/ink" xmlns:am3d="http://schemas.microsoft.com/office/drawing/2017/model3d" xmlns:o="urn:schemas-microsoft-com:office:office" xmlns:r="http://schemas.openxmlformats.org/officeDocument/2006/relationships" xmlns:m="http://schemas.openxmlformats.org/officeDocument/2006/math" xmlns:v="urn:schemas-microsoft-com:vml" xmlns:wp14="http://schemas.microsoft.com/office/word/2010/wordprocessingDrawing" xmlns:wp="http://schemas.openxmlformats.org/drawingml/2006/wordprocessingDrawing" xmlns:w10="urn:schemas-microsoft-com:office:word" xmlns:w="http://schemas.openxmlformats.org/wordprocessingml/2006/main" xmlns:w14="http://schemas.microsoft.com/office/word/2010/wordml" xmlns:w15="http://schemas.microsoft.com/office/word/2012/wordml" xmlns:w16cex="http://schemas.microsoft.com/office/word/2018/wordml/cex" xmlns:w16cid="http://schemas.microsoft.com/office/word/2016/wordml/cid" xmlns:w16="http://schemas.microsoft.com/office/word/2018/wordml" xmlns:w16sdtdh="http://schemas.microsoft.com/office/word/2020/wordml/sdtdatahash" xmlns:w16se="http://schemas.microsoft.com/office/word/2015/wordml/symex" xmlns:wpg="http://schemas.microsoft.com/office/word/2010/wordprocessingGroup" xmlns:wpi="http://schemas.microsoft.com/office/word/2010/wordprocessingInk" xmlns:wne="http://schemas.microsoft.com/office/word/2006/wordml" xmlns:wps="http://schemas.microsoft.com/office/word/2010/wordprocessingShape" mc:Ignorable="w14 w15 w16se w16cid w16 w16cex w16sdtdh wp14">
   <w:endnote w:type="separator" w:id="-1">
     <w:p>
       <w:pPr>
@@ -19649,7 +20501,7 @@
 </file>
 
 <file path=word/footer1.xml><?xml version="1.0" encoding="utf-8"?>
-<w:ftr xmlns:wpc="http://schemas.microsoft.com/office/word/2010/wordprocessingCanvas" xmlns:cx="http://schemas.microsoft.com/office/drawing/2014/chartex" xmlns:cx1="http://schemas.microsoft.com/office/drawing/2015/9/8/chartex" xmlns:cx2="http://schemas.microsoft.com/office/drawing/2015/10/21/chartex" xmlns:cx3="http://schemas.microsoft.com/office/drawing/2016/5/9/chartex" xmlns:cx4="http://schemas.microsoft.com/office/drawing/2016/5/10/chartex" xmlns:cx5="http://schemas.microsoft.com/office/drawing/2016/5/11/chartex" xmlns:cx6="http://schemas.microsoft.com/office/drawing/2016/5/12/chartex" xmlns:cx7="http://schemas.microsoft.com/office/drawing/2016/5/13/chartex" xmlns:cx8="http://schemas.microsoft.com/office/drawing/2016/5/14/chartex" xmlns:mc="http://schemas.openxmlformats.org/markup-compatibility/2006" xmlns:aink="http://schemas.microsoft.com/office/drawing/2016/ink" xmlns:am3d="http://schemas.microsoft.com/office/drawing/2017/model3d" xmlns:o="urn:schemas-microsoft-com:office:office" xmlns:oel="http://schemas.microsoft.com/office/2019/extlst" xmlns:r="http://schemas.openxmlformats.org/officeDocument/2006/relationships" xmlns:m="http://schemas.openxmlformats.org/officeDocument/2006/math" xmlns:v="urn:schemas-microsoft-com:vml" xmlns:wp14="http://schemas.microsoft.com/office/word/2010/wordprocessingDrawing" xmlns:wp="http://schemas.openxmlformats.org/drawingml/2006/wordprocessingDrawing" xmlns:w10="urn:schemas-microsoft-com:office:word" xmlns:w="http://schemas.openxmlformats.org/wordprocessingml/2006/main" xmlns:w14="http://schemas.microsoft.com/office/word/2010/wordml" xmlns:w15="http://schemas.microsoft.com/office/word/2012/wordml" xmlns:w16cex="http://schemas.microsoft.com/office/word/2018/wordml/cex" xmlns:w16cid="http://schemas.microsoft.com/office/word/2016/wordml/cid" xmlns:w16="http://schemas.microsoft.com/office/word/2018/wordml" xmlns:w16du="http://schemas.microsoft.com/office/word/2023/wordml/word16du" xmlns:w16sdtdh="http://schemas.microsoft.com/office/word/2020/wordml/sdtdatahash" xmlns:w16se="http://schemas.microsoft.com/office/word/2015/wordml/symex" xmlns:wpg="http://schemas.microsoft.com/office/word/2010/wordprocessingGroup" xmlns:wpi="http://schemas.microsoft.com/office/word/2010/wordprocessingInk" xmlns:wne="http://schemas.microsoft.com/office/word/2006/wordml" xmlns:wps="http://schemas.microsoft.com/office/word/2010/wordprocessingShape" mc:Ignorable="w14 w15 w16se w16cid w16 w16cex w16sdtdh w16du wp14">
+<w:ftr xmlns:wpc="http://schemas.microsoft.com/office/word/2010/wordprocessingCanvas" xmlns:cx="http://schemas.microsoft.com/office/drawing/2014/chartex" xmlns:cx1="http://schemas.microsoft.com/office/drawing/2015/9/8/chartex" xmlns:cx2="http://schemas.microsoft.com/office/drawing/2015/10/21/chartex" xmlns:cx3="http://schemas.microsoft.com/office/drawing/2016/5/9/chartex" xmlns:cx4="http://schemas.microsoft.com/office/drawing/2016/5/10/chartex" xmlns:cx5="http://schemas.microsoft.com/office/drawing/2016/5/11/chartex" xmlns:cx6="http://schemas.microsoft.com/office/drawing/2016/5/12/chartex" xmlns:cx7="http://schemas.microsoft.com/office/drawing/2016/5/13/chartex" xmlns:cx8="http://schemas.microsoft.com/office/drawing/2016/5/14/chartex" xmlns:mc="http://schemas.openxmlformats.org/markup-compatibility/2006" xmlns:aink="http://schemas.microsoft.com/office/drawing/2016/ink" xmlns:am3d="http://schemas.microsoft.com/office/drawing/2017/model3d" xmlns:o="urn:schemas-microsoft-com:office:office" xmlns:r="http://schemas.openxmlformats.org/officeDocument/2006/relationships" xmlns:m="http://schemas.openxmlformats.org/officeDocument/2006/math" xmlns:v="urn:schemas-microsoft-com:vml" xmlns:wp14="http://schemas.microsoft.com/office/word/2010/wordprocessingDrawing" xmlns:wp="http://schemas.openxmlformats.org/drawingml/2006/wordprocessingDrawing" xmlns:w10="urn:schemas-microsoft-com:office:word" xmlns:w="http://schemas.openxmlformats.org/wordprocessingml/2006/main" xmlns:w14="http://schemas.microsoft.com/office/word/2010/wordml" xmlns:w15="http://schemas.microsoft.com/office/word/2012/wordml" xmlns:w16cex="http://schemas.microsoft.com/office/word/2018/wordml/cex" xmlns:w16cid="http://schemas.microsoft.com/office/word/2016/wordml/cid" xmlns:w16="http://schemas.microsoft.com/office/word/2018/wordml" xmlns:w16sdtdh="http://schemas.microsoft.com/office/word/2020/wordml/sdtdatahash" xmlns:w16se="http://schemas.microsoft.com/office/word/2015/wordml/symex" xmlns:wpg="http://schemas.microsoft.com/office/word/2010/wordprocessingGroup" xmlns:wpi="http://schemas.microsoft.com/office/word/2010/wordprocessingInk" xmlns:wne="http://schemas.microsoft.com/office/word/2006/wordml" xmlns:wps="http://schemas.microsoft.com/office/word/2010/wordprocessingShape" mc:Ignorable="w14 w15 w16se w16cid w16 w16cex w16sdtdh wp14">
   <w:p>
     <w:pPr>
       <w:pStyle w:val="Footer"/>
@@ -19707,7 +20559,7 @@
 </file>
 
 <file path=word/footnotes.xml><?xml version="1.0" encoding="utf-8"?>
-<w:footnotes xmlns:wpc="http://schemas.microsoft.com/office/word/2010/wordprocessingCanvas" xmlns:cx="http://schemas.microsoft.com/office/drawing/2014/chartex" xmlns:cx1="http://schemas.microsoft.com/office/drawing/2015/9/8/chartex" xmlns:cx2="http://schemas.microsoft.com/office/drawing/2015/10/21/chartex" xmlns:cx3="http://schemas.microsoft.com/office/drawing/2016/5/9/chartex" xmlns:cx4="http://schemas.microsoft.com/office/drawing/2016/5/10/chartex" xmlns:cx5="http://schemas.microsoft.com/office/drawing/2016/5/11/chartex" xmlns:cx6="http://schemas.microsoft.com/office/drawing/2016/5/12/chartex" xmlns:cx7="http://schemas.microsoft.com/office/drawing/2016/5/13/chartex" xmlns:cx8="http://schemas.microsoft.com/office/drawing/2016/5/14/chartex" xmlns:mc="http://schemas.openxmlformats.org/markup-compatibility/2006" xmlns:aink="http://schemas.microsoft.com/office/drawing/2016/ink" xmlns:am3d="http://schemas.microsoft.com/office/drawing/2017/model3d" xmlns:o="urn:schemas-microsoft-com:office:office" xmlns:oel="http://schemas.microsoft.com/office/2019/extlst" xmlns:r="http://schemas.openxmlformats.org/officeDocument/2006/relationships" xmlns:m="http://schemas.openxmlformats.org/officeDocument/2006/math" xmlns:v="urn:schemas-microsoft-com:vml" xmlns:wp14="http://schemas.microsoft.com/office/word/2010/wordprocessingDrawing" xmlns:wp="http://schemas.openxmlformats.org/drawingml/2006/wordprocessingDrawing" xmlns:w10="urn:schemas-microsoft-com:office:word" xmlns:w="http://schemas.openxmlformats.org/wordprocessingml/2006/main" xmlns:w14="http://schemas.microsoft.com/office/word/2010/wordml" xmlns:w15="http://schemas.microsoft.com/office/word/2012/wordml" xmlns:w16cex="http://schemas.microsoft.com/office/word/2018/wordml/cex" xmlns:w16cid="http://schemas.microsoft.com/office/word/2016/wordml/cid" xmlns:w16="http://schemas.microsoft.com/office/word/2018/wordml" xmlns:w16du="http://schemas.microsoft.com/office/word/2023/wordml/word16du" xmlns:w16sdtdh="http://schemas.microsoft.com/office/word/2020/wordml/sdtdatahash" xmlns:w16se="http://schemas.microsoft.com/office/word/2015/wordml/symex" xmlns:wpg="http://schemas.microsoft.com/office/word/2010/wordprocessingGroup" xmlns:wpi="http://schemas.microsoft.com/office/word/2010/wordprocessingInk" xmlns:wne="http://schemas.microsoft.com/office/word/2006/wordml" xmlns:wps="http://schemas.microsoft.com/office/word/2010/wordprocessingShape" mc:Ignorable="w14 w15 w16se w16cid w16 w16cex w16sdtdh w16du wp14">
+<w:footnotes xmlns:wpc="http://schemas.microsoft.com/office/word/2010/wordprocessingCanvas" xmlns:cx="http://schemas.microsoft.com/office/drawing/2014/chartex" xmlns:cx1="http://schemas.microsoft.com/office/drawing/2015/9/8/chartex" xmlns:cx2="http://schemas.microsoft.com/office/drawing/2015/10/21/chartex" xmlns:cx3="http://schemas.microsoft.com/office/drawing/2016/5/9/chartex" xmlns:cx4="http://schemas.microsoft.com/office/drawing/2016/5/10/chartex" xmlns:cx5="http://schemas.microsoft.com/office/drawing/2016/5/11/chartex" xmlns:cx6="http://schemas.microsoft.com/office/drawing/2016/5/12/chartex" xmlns:cx7="http://schemas.microsoft.com/office/drawing/2016/5/13/chartex" xmlns:cx8="http://schemas.microsoft.com/office/drawing/2016/5/14/chartex" xmlns:mc="http://schemas.openxmlformats.org/markup-compatibility/2006" xmlns:aink="http://schemas.microsoft.com/office/drawing/2016/ink" xmlns:am3d="http://schemas.microsoft.com/office/drawing/2017/model3d" xmlns:o="urn:schemas-microsoft-com:office:office" xmlns:r="http://schemas.openxmlformats.org/officeDocument/2006/relationships" xmlns:m="http://schemas.openxmlformats.org/officeDocument/2006/math" xmlns:v="urn:schemas-microsoft-com:vml" xmlns:wp14="http://schemas.microsoft.com/office/word/2010/wordprocessingDrawing" xmlns:wp="http://schemas.openxmlformats.org/drawingml/2006/wordprocessingDrawing" xmlns:w10="urn:schemas-microsoft-com:office:word" xmlns:w="http://schemas.openxmlformats.org/wordprocessingml/2006/main" xmlns:w14="http://schemas.microsoft.com/office/word/2010/wordml" xmlns:w15="http://schemas.microsoft.com/office/word/2012/wordml" xmlns:w16cex="http://schemas.microsoft.com/office/word/2018/wordml/cex" xmlns:w16cid="http://schemas.microsoft.com/office/word/2016/wordml/cid" xmlns:w16="http://schemas.microsoft.com/office/word/2018/wordml" xmlns:w16sdtdh="http://schemas.microsoft.com/office/word/2020/wordml/sdtdatahash" xmlns:w16se="http://schemas.microsoft.com/office/word/2015/wordml/symex" xmlns:wpg="http://schemas.microsoft.com/office/word/2010/wordprocessingGroup" xmlns:wpi="http://schemas.microsoft.com/office/word/2010/wordprocessingInk" xmlns:wne="http://schemas.microsoft.com/office/word/2006/wordml" xmlns:wps="http://schemas.microsoft.com/office/word/2010/wordprocessingShape" mc:Ignorable="w14 w15 w16se w16cid w16 w16cex w16sdtdh wp14">
   <w:footnote w:type="separator" w:id="-1">
     <w:p>
       <w:pPr>
@@ -19732,7 +20584,7 @@
 </file>
 
 <file path=word/numbering.xml><?xml version="1.0" encoding="utf-8"?>
-<w:numbering xmlns:wpc="http://schemas.microsoft.com/office/word/2010/wordprocessingCanvas" xmlns:cx="http://schemas.microsoft.com/office/drawing/2014/chartex" xmlns:cx1="http://schemas.microsoft.com/office/drawing/2015/9/8/chartex" xmlns:cx2="http://schemas.microsoft.com/office/drawing/2015/10/21/chartex" xmlns:cx3="http://schemas.microsoft.com/office/drawing/2016/5/9/chartex" xmlns:cx4="http://schemas.microsoft.com/office/drawing/2016/5/10/chartex" xmlns:cx5="http://schemas.microsoft.com/office/drawing/2016/5/11/chartex" xmlns:cx6="http://schemas.microsoft.com/office/drawing/2016/5/12/chartex" xmlns:cx7="http://schemas.microsoft.com/office/drawing/2016/5/13/chartex" xmlns:cx8="http://schemas.microsoft.com/office/drawing/2016/5/14/chartex" xmlns:mc="http://schemas.openxmlformats.org/markup-compatibility/2006" xmlns:aink="http://schemas.microsoft.com/office/drawing/2016/ink" xmlns:am3d="http://schemas.microsoft.com/office/drawing/2017/model3d" xmlns:o="urn:schemas-microsoft-com:office:office" xmlns:oel="http://schemas.microsoft.com/office/2019/extlst" xmlns:r="http://schemas.openxmlformats.org/officeDocument/2006/relationships" xmlns:m="http://schemas.openxmlformats.org/officeDocument/2006/math" xmlns:v="urn:schemas-microsoft-com:vml" xmlns:wp14="http://schemas.microsoft.com/office/word/2010/wordprocessingDrawing" xmlns:wp="http://schemas.openxmlformats.org/drawingml/2006/wordprocessingDrawing" xmlns:w10="urn:schemas-microsoft-com:office:word" xmlns:w="http://schemas.openxmlformats.org/wordprocessingml/2006/main" xmlns:w14="http://schemas.microsoft.com/office/word/2010/wordml" xmlns:w15="http://schemas.microsoft.com/office/word/2012/wordml" xmlns:w16cex="http://schemas.microsoft.com/office/word/2018/wordml/cex" xmlns:w16cid="http://schemas.microsoft.com/office/word/2016/wordml/cid" xmlns:w16="http://schemas.microsoft.com/office/word/2018/wordml" xmlns:w16du="http://schemas.microsoft.com/office/word/2023/wordml/word16du" xmlns:w16sdtdh="http://schemas.microsoft.com/office/word/2020/wordml/sdtdatahash" xmlns:w16se="http://schemas.microsoft.com/office/word/2015/wordml/symex" xmlns:wpg="http://schemas.microsoft.com/office/word/2010/wordprocessingGroup" xmlns:wpi="http://schemas.microsoft.com/office/word/2010/wordprocessingInk" xmlns:wne="http://schemas.microsoft.com/office/word/2006/wordml" xmlns:wps="http://schemas.microsoft.com/office/word/2010/wordprocessingShape" mc:Ignorable="w14 w15 w16se w16cid w16 w16cex w16sdtdh w16du wp14">
+<w:numbering xmlns:wpc="http://schemas.microsoft.com/office/word/2010/wordprocessingCanvas" xmlns:cx="http://schemas.microsoft.com/office/drawing/2014/chartex" xmlns:cx1="http://schemas.microsoft.com/office/drawing/2015/9/8/chartex" xmlns:cx2="http://schemas.microsoft.com/office/drawing/2015/10/21/chartex" xmlns:cx3="http://schemas.microsoft.com/office/drawing/2016/5/9/chartex" xmlns:cx4="http://schemas.microsoft.com/office/drawing/2016/5/10/chartex" xmlns:cx5="http://schemas.microsoft.com/office/drawing/2016/5/11/chartex" xmlns:cx6="http://schemas.microsoft.com/office/drawing/2016/5/12/chartex" xmlns:cx7="http://schemas.microsoft.com/office/drawing/2016/5/13/chartex" xmlns:cx8="http://schemas.microsoft.com/office/drawing/2016/5/14/chartex" xmlns:mc="http://schemas.openxmlformats.org/markup-compatibility/2006" xmlns:aink="http://schemas.microsoft.com/office/drawing/2016/ink" xmlns:am3d="http://schemas.microsoft.com/office/drawing/2017/model3d" xmlns:o="urn:schemas-microsoft-com:office:office" xmlns:r="http://schemas.openxmlformats.org/officeDocument/2006/relationships" xmlns:m="http://schemas.openxmlformats.org/officeDocument/2006/math" xmlns:v="urn:schemas-microsoft-com:vml" xmlns:wp14="http://schemas.microsoft.com/office/word/2010/wordprocessingDrawing" xmlns:wp="http://schemas.openxmlformats.org/drawingml/2006/wordprocessingDrawing" xmlns:w10="urn:schemas-microsoft-com:office:word" xmlns:w="http://schemas.openxmlformats.org/wordprocessingml/2006/main" xmlns:w14="http://schemas.microsoft.com/office/word/2010/wordml" xmlns:w15="http://schemas.microsoft.com/office/word/2012/wordml" xmlns:w16cex="http://schemas.microsoft.com/office/word/2018/wordml/cex" xmlns:w16cid="http://schemas.microsoft.com/office/word/2016/wordml/cid" xmlns:w16="http://schemas.microsoft.com/office/word/2018/wordml" xmlns:w16sdtdh="http://schemas.microsoft.com/office/word/2020/wordml/sdtdatahash" xmlns:w16se="http://schemas.microsoft.com/office/word/2015/wordml/symex" xmlns:wpg="http://schemas.microsoft.com/office/word/2010/wordprocessingGroup" xmlns:wpi="http://schemas.microsoft.com/office/word/2010/wordprocessingInk" xmlns:wne="http://schemas.microsoft.com/office/word/2006/wordml" xmlns:wps="http://schemas.microsoft.com/office/word/2010/wordprocessingShape" mc:Ignorable="w14 w15 w16se w16cid w16 w16cex w16sdtdh wp14">
   <w:abstractNum w:abstractNumId="0" w15:restartNumberingAfterBreak="0">
     <w:nsid w:val="03883057"/>
     <w:multiLevelType w:val="hybridMultilevel"/>
@@ -25093,155 +25945,155 @@
       </w:rPr>
     </w:lvl>
   </w:abstractNum>
-  <w:num w:numId="1" w16cid:durableId="1988852204">
+  <w:num w:numId="1">
     <w:abstractNumId w:val="29"/>
   </w:num>
-  <w:num w:numId="2" w16cid:durableId="1428771271">
+  <w:num w:numId="2">
     <w:abstractNumId w:val="40"/>
   </w:num>
-  <w:num w:numId="3" w16cid:durableId="1205217078">
+  <w:num w:numId="3">
     <w:abstractNumId w:val="4"/>
   </w:num>
-  <w:num w:numId="4" w16cid:durableId="2139299888">
+  <w:num w:numId="4">
     <w:abstractNumId w:val="10"/>
   </w:num>
-  <w:num w:numId="5" w16cid:durableId="770469712">
+  <w:num w:numId="5">
     <w:abstractNumId w:val="11"/>
   </w:num>
-  <w:num w:numId="6" w16cid:durableId="1686515069">
+  <w:num w:numId="6">
     <w:abstractNumId w:val="37"/>
   </w:num>
-  <w:num w:numId="7" w16cid:durableId="1322005233">
+  <w:num w:numId="7">
     <w:abstractNumId w:val="44"/>
   </w:num>
-  <w:num w:numId="8" w16cid:durableId="137764155">
+  <w:num w:numId="8">
     <w:abstractNumId w:val="16"/>
   </w:num>
-  <w:num w:numId="9" w16cid:durableId="223031943">
+  <w:num w:numId="9">
     <w:abstractNumId w:val="5"/>
   </w:num>
-  <w:num w:numId="10" w16cid:durableId="395516874">
+  <w:num w:numId="10">
     <w:abstractNumId w:val="27"/>
   </w:num>
-  <w:num w:numId="11" w16cid:durableId="1642346250">
+  <w:num w:numId="11">
     <w:abstractNumId w:val="38"/>
   </w:num>
-  <w:num w:numId="12" w16cid:durableId="140778887">
+  <w:num w:numId="12">
     <w:abstractNumId w:val="41"/>
   </w:num>
-  <w:num w:numId="13" w16cid:durableId="408498921">
+  <w:num w:numId="13">
     <w:abstractNumId w:val="39"/>
   </w:num>
-  <w:num w:numId="14" w16cid:durableId="1832453544">
+  <w:num w:numId="14">
     <w:abstractNumId w:val="24"/>
   </w:num>
-  <w:num w:numId="15" w16cid:durableId="818033099">
+  <w:num w:numId="15">
     <w:abstractNumId w:val="45"/>
   </w:num>
-  <w:num w:numId="16" w16cid:durableId="1560482265">
+  <w:num w:numId="16">
     <w:abstractNumId w:val="20"/>
   </w:num>
-  <w:num w:numId="17" w16cid:durableId="935790880">
+  <w:num w:numId="17">
     <w:abstractNumId w:val="33"/>
   </w:num>
-  <w:num w:numId="18" w16cid:durableId="1654944462">
+  <w:num w:numId="18">
     <w:abstractNumId w:val="7"/>
   </w:num>
-  <w:num w:numId="19" w16cid:durableId="1320814123">
+  <w:num w:numId="19">
     <w:abstractNumId w:val="35"/>
   </w:num>
-  <w:num w:numId="20" w16cid:durableId="1386568146">
+  <w:num w:numId="20">
     <w:abstractNumId w:val="1"/>
   </w:num>
-  <w:num w:numId="21" w16cid:durableId="583220252">
+  <w:num w:numId="21">
     <w:abstractNumId w:val="28"/>
   </w:num>
-  <w:num w:numId="22" w16cid:durableId="556747548">
+  <w:num w:numId="22">
     <w:abstractNumId w:val="26"/>
   </w:num>
-  <w:num w:numId="23" w16cid:durableId="2112433165">
+  <w:num w:numId="23">
     <w:abstractNumId w:val="23"/>
   </w:num>
-  <w:num w:numId="24" w16cid:durableId="936333761">
+  <w:num w:numId="24">
     <w:abstractNumId w:val="21"/>
   </w:num>
-  <w:num w:numId="25" w16cid:durableId="1818574496">
+  <w:num w:numId="25">
     <w:abstractNumId w:val="31"/>
   </w:num>
-  <w:num w:numId="26" w16cid:durableId="1449159628">
+  <w:num w:numId="26">
     <w:abstractNumId w:val="8"/>
   </w:num>
-  <w:num w:numId="27" w16cid:durableId="1823303963">
+  <w:num w:numId="27">
     <w:abstractNumId w:val="0"/>
   </w:num>
-  <w:num w:numId="28" w16cid:durableId="1608273718">
+  <w:num w:numId="28">
     <w:abstractNumId w:val="15"/>
   </w:num>
-  <w:num w:numId="29" w16cid:durableId="589699667">
+  <w:num w:numId="29">
     <w:abstractNumId w:val="12"/>
   </w:num>
-  <w:num w:numId="30" w16cid:durableId="1533877070">
+  <w:num w:numId="30">
     <w:abstractNumId w:val="32"/>
   </w:num>
-  <w:num w:numId="31" w16cid:durableId="1208646169">
+  <w:num w:numId="31">
     <w:abstractNumId w:val="42"/>
   </w:num>
-  <w:num w:numId="32" w16cid:durableId="1469860372">
+  <w:num w:numId="32">
     <w:abstractNumId w:val="22"/>
   </w:num>
-  <w:num w:numId="33" w16cid:durableId="921840742">
+  <w:num w:numId="33">
     <w:abstractNumId w:val="6"/>
   </w:num>
-  <w:num w:numId="34" w16cid:durableId="1591893455">
+  <w:num w:numId="34">
     <w:abstractNumId w:val="19"/>
   </w:num>
-  <w:num w:numId="35" w16cid:durableId="2068526223">
+  <w:num w:numId="35">
     <w:abstractNumId w:val="13"/>
   </w:num>
-  <w:num w:numId="36" w16cid:durableId="1625691477">
+  <w:num w:numId="36">
     <w:abstractNumId w:val="34"/>
   </w:num>
-  <w:num w:numId="37" w16cid:durableId="712341175">
+  <w:num w:numId="37">
     <w:abstractNumId w:val="18"/>
   </w:num>
-  <w:num w:numId="38" w16cid:durableId="2023312838">
+  <w:num w:numId="38">
     <w:abstractNumId w:val="46"/>
   </w:num>
-  <w:num w:numId="39" w16cid:durableId="303582621">
+  <w:num w:numId="39">
     <w:abstractNumId w:val="25"/>
   </w:num>
-  <w:num w:numId="40" w16cid:durableId="1142506604">
+  <w:num w:numId="40">
     <w:abstractNumId w:val="17"/>
   </w:num>
-  <w:num w:numId="41" w16cid:durableId="471875044">
+  <w:num w:numId="41">
     <w:abstractNumId w:val="14"/>
   </w:num>
-  <w:num w:numId="42" w16cid:durableId="1005473845">
+  <w:num w:numId="42">
     <w:abstractNumId w:val="30"/>
   </w:num>
-  <w:num w:numId="43" w16cid:durableId="864518075">
+  <w:num w:numId="43">
     <w:abstractNumId w:val="43"/>
   </w:num>
-  <w:num w:numId="44" w16cid:durableId="3674322">
+  <w:num w:numId="44">
     <w:abstractNumId w:val="3"/>
   </w:num>
-  <w:num w:numId="45" w16cid:durableId="1932009781">
+  <w:num w:numId="45">
     <w:abstractNumId w:val="9"/>
   </w:num>
-  <w:num w:numId="46" w16cid:durableId="1710061912">
+  <w:num w:numId="46">
     <w:abstractNumId w:val="47"/>
   </w:num>
-  <w:num w:numId="47" w16cid:durableId="794521164">
+  <w:num w:numId="47">
     <w:abstractNumId w:val="2"/>
   </w:num>
-  <w:num w:numId="48" w16cid:durableId="945116637">
+  <w:num w:numId="48">
     <w:abstractNumId w:val="36"/>
   </w:num>
 </w:numbering>
 </file>
 
 <file path=word/styles.xml><?xml version="1.0" encoding="utf-8"?>
-<w:styles xmlns:mc="http://schemas.openxmlformats.org/markup-compatibility/2006" xmlns:r="http://schemas.openxmlformats.org/officeDocument/2006/relationships" xmlns:w="http://schemas.openxmlformats.org/wordprocessingml/2006/main" xmlns:w14="http://schemas.microsoft.com/office/word/2010/wordml" xmlns:w15="http://schemas.microsoft.com/office/word/2012/wordml" xmlns:w16cex="http://schemas.microsoft.com/office/word/2018/wordml/cex" xmlns:w16cid="http://schemas.microsoft.com/office/word/2016/wordml/cid" xmlns:w16="http://schemas.microsoft.com/office/word/2018/wordml" xmlns:w16du="http://schemas.microsoft.com/office/word/2023/wordml/word16du" xmlns:w16sdtdh="http://schemas.microsoft.com/office/word/2020/wordml/sdtdatahash" xmlns:w16se="http://schemas.microsoft.com/office/word/2015/wordml/symex" mc:Ignorable="w14 w15 w16se w16cid w16 w16cex w16sdtdh w16du">
+<w:styles xmlns:mc="http://schemas.openxmlformats.org/markup-compatibility/2006" xmlns:r="http://schemas.openxmlformats.org/officeDocument/2006/relationships" xmlns:w="http://schemas.openxmlformats.org/wordprocessingml/2006/main" xmlns:w14="http://schemas.microsoft.com/office/word/2010/wordml" xmlns:w15="http://schemas.microsoft.com/office/word/2012/wordml" xmlns:w16cex="http://schemas.microsoft.com/office/word/2018/wordml/cex" xmlns:w16cid="http://schemas.microsoft.com/office/word/2016/wordml/cid" xmlns:w16="http://schemas.microsoft.com/office/word/2018/wordml" xmlns:w16sdtdh="http://schemas.microsoft.com/office/word/2020/wordml/sdtdatahash" xmlns:w16se="http://schemas.microsoft.com/office/word/2015/wordml/symex" mc:Ignorable="w14 w15 w16se w16cid w16 w16cex w16sdtdh">
   <w:docDefaults>
     <w:rPrDefault>
       <w:rPr>

</xml_diff>

<commit_message>
adaugat poze ex 10
</commit_message>
<xml_diff>
--- a/142_Opran_Andrei-proiect.docx
+++ b/142_Opran_Andrei-proiect.docx
@@ -1,6 +1,6 @@
 
 <file path=word/document.xml><?xml version="1.0" encoding="utf-8"?>
-<w:document xmlns:wpc="http://schemas.microsoft.com/office/word/2010/wordprocessingCanvas" xmlns:cx="http://schemas.microsoft.com/office/drawing/2014/chartex" xmlns:cx1="http://schemas.microsoft.com/office/drawing/2015/9/8/chartex" xmlns:cx2="http://schemas.microsoft.com/office/drawing/2015/10/21/chartex" xmlns:cx3="http://schemas.microsoft.com/office/drawing/2016/5/9/chartex" xmlns:cx4="http://schemas.microsoft.com/office/drawing/2016/5/10/chartex" xmlns:cx5="http://schemas.microsoft.com/office/drawing/2016/5/11/chartex" xmlns:cx6="http://schemas.microsoft.com/office/drawing/2016/5/12/chartex" xmlns:cx7="http://schemas.microsoft.com/office/drawing/2016/5/13/chartex" xmlns:cx8="http://schemas.microsoft.com/office/drawing/2016/5/14/chartex" xmlns:mc="http://schemas.openxmlformats.org/markup-compatibility/2006" xmlns:aink="http://schemas.microsoft.com/office/drawing/2016/ink" xmlns:am3d="http://schemas.microsoft.com/office/drawing/2017/model3d" xmlns:o="urn:schemas-microsoft-com:office:office" xmlns:oel="http://schemas.microsoft.com/office/2019/extlst" xmlns:r="http://schemas.openxmlformats.org/officeDocument/2006/relationships" xmlns:m="http://schemas.openxmlformats.org/officeDocument/2006/math" xmlns:v="urn:schemas-microsoft-com:vml" xmlns:wp14="http://schemas.microsoft.com/office/word/2010/wordprocessingDrawing" xmlns:wp="http://schemas.openxmlformats.org/drawingml/2006/wordprocessingDrawing" xmlns:w10="urn:schemas-microsoft-com:office:word" xmlns:w="http://schemas.openxmlformats.org/wordprocessingml/2006/main" xmlns:w14="http://schemas.microsoft.com/office/word/2010/wordml" xmlns:w15="http://schemas.microsoft.com/office/word/2012/wordml" xmlns:w16cex="http://schemas.microsoft.com/office/word/2018/wordml/cex" xmlns:w16cid="http://schemas.microsoft.com/office/word/2016/wordml/cid" xmlns:w16="http://schemas.microsoft.com/office/word/2018/wordml" xmlns:w16du="http://schemas.microsoft.com/office/word/2023/wordml/word16du" xmlns:w16sdtdh="http://schemas.microsoft.com/office/word/2020/wordml/sdtdatahash" xmlns:w16se="http://schemas.microsoft.com/office/word/2015/wordml/symex" xmlns:wpg="http://schemas.microsoft.com/office/word/2010/wordprocessingGroup" xmlns:wpi="http://schemas.microsoft.com/office/word/2010/wordprocessingInk" xmlns:wne="http://schemas.microsoft.com/office/word/2006/wordml" xmlns:wps="http://schemas.microsoft.com/office/word/2010/wordprocessingShape" mc:Ignorable="w14 w15 w16se w16cid w16 w16cex w16sdtdh w16du wp14">
+<w:document xmlns:wpc="http://schemas.microsoft.com/office/word/2010/wordprocessingCanvas" xmlns:cx="http://schemas.microsoft.com/office/drawing/2014/chartex" xmlns:cx1="http://schemas.microsoft.com/office/drawing/2015/9/8/chartex" xmlns:cx2="http://schemas.microsoft.com/office/drawing/2015/10/21/chartex" xmlns:cx3="http://schemas.microsoft.com/office/drawing/2016/5/9/chartex" xmlns:cx4="http://schemas.microsoft.com/office/drawing/2016/5/10/chartex" xmlns:cx5="http://schemas.microsoft.com/office/drawing/2016/5/11/chartex" xmlns:cx6="http://schemas.microsoft.com/office/drawing/2016/5/12/chartex" xmlns:cx7="http://schemas.microsoft.com/office/drawing/2016/5/13/chartex" xmlns:cx8="http://schemas.microsoft.com/office/drawing/2016/5/14/chartex" xmlns:mc="http://schemas.openxmlformats.org/markup-compatibility/2006" xmlns:aink="http://schemas.microsoft.com/office/drawing/2016/ink" xmlns:am3d="http://schemas.microsoft.com/office/drawing/2017/model3d" xmlns:o="urn:schemas-microsoft-com:office:office" xmlns:r="http://schemas.openxmlformats.org/officeDocument/2006/relationships" xmlns:m="http://schemas.openxmlformats.org/officeDocument/2006/math" xmlns:v="urn:schemas-microsoft-com:vml" xmlns:wp14="http://schemas.microsoft.com/office/word/2010/wordprocessingDrawing" xmlns:wp="http://schemas.openxmlformats.org/drawingml/2006/wordprocessingDrawing" xmlns:w10="urn:schemas-microsoft-com:office:word" xmlns:w="http://schemas.openxmlformats.org/wordprocessingml/2006/main" xmlns:w14="http://schemas.microsoft.com/office/word/2010/wordml" xmlns:w15="http://schemas.microsoft.com/office/word/2012/wordml" xmlns:w16cex="http://schemas.microsoft.com/office/word/2018/wordml/cex" xmlns:w16cid="http://schemas.microsoft.com/office/word/2016/wordml/cid" xmlns:w16="http://schemas.microsoft.com/office/word/2018/wordml" xmlns:w16sdtdh="http://schemas.microsoft.com/office/word/2020/wordml/sdtdatahash" xmlns:w16se="http://schemas.microsoft.com/office/word/2015/wordml/symex" xmlns:wpg="http://schemas.microsoft.com/office/word/2010/wordprocessingGroup" xmlns:wpi="http://schemas.microsoft.com/office/word/2010/wordprocessingInk" xmlns:wne="http://schemas.microsoft.com/office/word/2006/wordml" xmlns:wps="http://schemas.microsoft.com/office/word/2010/wordprocessingShape" mc:Ignorable="w14 w15 w16se w16cid w16 w16cex w16sdtdh wp14">
   <w:body>
     <w:p/>
     <w:p/>
@@ -13,6 +13,7 @@
           <w:docPartUnique/>
         </w:docPartObj>
       </w:sdtPr>
+      <w:sdtEndPr/>
       <w:sdtContent>
         <w:p>
           <w:r>
@@ -267,7 +268,7 @@
                   </wp:anchor>
                 </w:drawing>
               </mc:Choice>
-              <mc:Fallback>
+              <mc:Fallback xmlns:w16du="http://schemas.microsoft.com/office/word/2023/wordml/word16du" xmlns:oel="http://schemas.microsoft.com/office/2019/extlst">
                 <w:pict>
                   <v:group w14:anchorId="2C08A0AF" id="Group 51" o:spid="_x0000_s1026" style="position:absolute;margin-left:0;margin-top:0;width:8in;height:95.7pt;z-index:251662336;mso-width-percent:941;mso-height-percent:121;mso-top-percent:23;mso-position-horizontal:center;mso-position-horizontal-relative:page;mso-position-vertical-relative:page;mso-width-percent:941;mso-height-percent:121;mso-top-percent:23" coordorigin="" coordsize="73152,12161" o:gfxdata="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">
                     <v:shape id="Rectangle 51" o:spid="_x0000_s1027" style="position:absolute;width:73152;height:11303;visibility:visible;mso-wrap-style:square;v-text-anchor:middle" coordsize="7312660,1129665" o:gfxdata="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" path="m,l7312660,r,1129665l3619500,733425,,1091565,,xe" fillcolor="#4472c4 [3204]" stroked="f" strokeweight="1pt">
@@ -359,6 +360,7 @@
                                   <w:dataBinding w:prefixMappings="xmlns:ns0='http://purl.org/dc/elements/1.1/' xmlns:ns1='http://schemas.openxmlformats.org/package/2006/metadata/core-properties' " w:xpath="/ns1:coreProperties[1]/ns0:creator[1]" w:storeItemID="{6C3C8BC8-F283-45AE-878A-BAB7291924A1}"/>
                                   <w:text/>
                                 </w:sdtPr>
+                                <w:sdtEndPr/>
                                 <w:sdtContent>
                                   <w:p>
                                     <w:pPr>
@@ -404,6 +406,7 @@
                                     <w:dataBinding w:prefixMappings="xmlns:ns0='http://schemas.microsoft.com/office/2006/coverPageProps' " w:xpath="/ns0:CoverPageProperties[1]/ns0:CompanyEmail[1]" w:storeItemID="{55AF091B-3C7A-41E3-B477-F2FDAA23CFDA}"/>
                                     <w:text/>
                                   </w:sdtPr>
+                                  <w:sdtEndPr/>
                                   <w:sdtContent>
                                     <w:r>
                                       <w:rPr>
@@ -442,7 +445,7 @@
                     <v:stroke joinstyle="miter"/>
                     <v:path gradientshapeok="t" o:connecttype="rect"/>
                   </v:shapetype>
-                  <v:shape id="Text Box 52" o:spid="_x0000_s1026" type="#_x0000_t202" style="position:absolute;margin-left:0;margin-top:0;width:8in;height:1in;z-index:251660288;visibility:visible;mso-wrap-style:square;mso-width-percent:941;mso-height-percent:92;mso-top-percent:818;mso-wrap-distance-left:9pt;mso-wrap-distance-top:0;mso-wrap-distance-right:9pt;mso-wrap-distance-bottom:0;mso-position-horizontal:center;mso-position-horizontal-relative:page;mso-position-vertical-relative:page;mso-width-percent:941;mso-height-percent:92;mso-top-percent:818;mso-width-relative:page;mso-height-relative:page;v-text-anchor:bottom" o:gfxdata="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" filled="f" stroked="f" strokeweight=".5pt">
+                  <v:shape id="Text Box 52" o:spid="_x0000_s1026" type="#_x0000_t202" style="position:absolute;margin-left:0;margin-top:0;width:8in;height:1in;z-index:251660288;visibility:visible;mso-wrap-style:square;mso-width-percent:941;mso-height-percent:92;mso-top-percent:818;mso-wrap-distance-left:9pt;mso-wrap-distance-top:0;mso-wrap-distance-right:9pt;mso-wrap-distance-bottom:0;mso-position-horizontal:center;mso-position-horizontal-relative:page;mso-position-vertical-relative:page;mso-width-percent:941;mso-height-percent:92;mso-top-percent:818;mso-width-relative:page;mso-height-relative:page;v-text-anchor:bottom" o:gfxdata="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" filled="f" stroked="f" strokeweight=".5pt">
                     <v:textbox inset="126pt,0,54pt,0">
                       <w:txbxContent>
                         <w:sdt>
@@ -458,6 +461,7 @@
                             <w:dataBinding w:prefixMappings="xmlns:ns0='http://purl.org/dc/elements/1.1/' xmlns:ns1='http://schemas.openxmlformats.org/package/2006/metadata/core-properties' " w:xpath="/ns1:coreProperties[1]/ns0:creator[1]" w:storeItemID="{6C3C8BC8-F283-45AE-878A-BAB7291924A1}"/>
                             <w:text/>
                           </w:sdtPr>
+                          <w:sdtEndPr/>
                           <w:sdtContent>
                             <w:p>
                               <w:pPr>
@@ -503,6 +507,7 @@
                               <w:dataBinding w:prefixMappings="xmlns:ns0='http://schemas.microsoft.com/office/2006/coverPageProps' " w:xpath="/ns0:CoverPageProperties[1]/ns0:CompanyEmail[1]" w:storeItemID="{55AF091B-3C7A-41E3-B477-F2FDAA23CFDA}"/>
                               <w:text/>
                             </w:sdtPr>
+                            <w:sdtEndPr/>
                             <w:sdtContent>
                               <w:r>
                                 <w:rPr>
@@ -617,6 +622,7 @@
                                     <w:dataBinding w:prefixMappings="xmlns:ns0='http://schemas.microsoft.com/office/2006/coverPageProps' " w:xpath="/ns0:CoverPageProperties[1]/ns0:Abstract[1]" w:storeItemID="{55AF091B-3C7A-41E3-B477-F2FDAA23CFDA}"/>
                                     <w:text w:multiLine="1"/>
                                   </w:sdtPr>
+                                  <w:sdtEndPr/>
                                   <w:sdtContent>
                                     <w:r>
                                       <w:rPr>
@@ -652,7 +658,7 @@
               </mc:Choice>
               <mc:Fallback>
                 <w:pict>
-                  <v:shape w14:anchorId="598E5D0C" id="Text Box 53" o:spid="_x0000_s1027" type="#_x0000_t202" style="position:absolute;margin-left:0;margin-top:0;width:8in;height:79.5pt;z-index:251661312;visibility:visible;mso-wrap-style:square;mso-width-percent:941;mso-height-percent:100;mso-top-percent:700;mso-wrap-distance-left:9pt;mso-wrap-distance-top:0;mso-wrap-distance-right:9pt;mso-wrap-distance-bottom:0;mso-position-horizontal:center;mso-position-horizontal-relative:page;mso-position-vertical-relative:page;mso-width-percent:941;mso-height-percent:100;mso-top-percent:700;mso-width-relative:page;mso-height-relative:page;v-text-anchor:top" o:gfxdata="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" filled="f" stroked="f" strokeweight=".5pt">
+                  <v:shape w14:anchorId="598E5D0C" id="Text Box 53" o:spid="_x0000_s1027" type="#_x0000_t202" style="position:absolute;margin-left:0;margin-top:0;width:8in;height:79.5pt;z-index:251661312;visibility:visible;mso-wrap-style:square;mso-width-percent:941;mso-height-percent:100;mso-top-percent:700;mso-wrap-distance-left:9pt;mso-wrap-distance-top:0;mso-wrap-distance-right:9pt;mso-wrap-distance-bottom:0;mso-position-horizontal:center;mso-position-horizontal-relative:page;mso-position-vertical-relative:page;mso-width-percent:941;mso-height-percent:100;mso-top-percent:700;mso-width-relative:page;mso-height-relative:page;v-text-anchor:top" o:gfxdata="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" filled="f" stroked="f" strokeweight=".5pt">
                     <v:textbox style="mso-fit-shape-to-text:t" inset="126pt,0,54pt,0">
                       <w:txbxContent>
                         <w:p>
@@ -686,6 +692,7 @@
                               <w:dataBinding w:prefixMappings="xmlns:ns0='http://schemas.microsoft.com/office/2006/coverPageProps' " w:xpath="/ns0:CoverPageProperties[1]/ns0:Abstract[1]" w:storeItemID="{55AF091B-3C7A-41E3-B477-F2FDAA23CFDA}"/>
                               <w:text w:multiLine="1"/>
                             </w:sdtPr>
+                            <w:sdtEndPr/>
                             <w:sdtContent>
                               <w:r>
                                 <w:rPr>
@@ -824,6 +831,7 @@
                                   <w:dataBinding w:prefixMappings="xmlns:ns0='http://purl.org/dc/elements/1.1/' xmlns:ns1='http://schemas.openxmlformats.org/package/2006/metadata/core-properties' " w:xpath="/ns1:coreProperties[1]/ns0:subject[1]" w:storeItemID="{6C3C8BC8-F283-45AE-878A-BAB7291924A1}"/>
                                   <w:text/>
                                 </w:sdtPr>
+                                <w:sdtEndPr/>
                                 <w:sdtContent>
                                   <w:p>
                                     <w:pPr>
@@ -868,7 +876,7 @@
               </mc:Choice>
               <mc:Fallback>
                 <w:pict>
-                  <v:shape w14:anchorId="6BA2DBE0" id="Text Box 54" o:spid="_x0000_s1028" type="#_x0000_t202" style="position:absolute;margin-left:0;margin-top:0;width:8in;height:286.5pt;z-index:251659264;visibility:visible;mso-wrap-style:square;mso-width-percent:941;mso-height-percent:363;mso-top-percent:300;mso-wrap-distance-left:9pt;mso-wrap-distance-top:0;mso-wrap-distance-right:9pt;mso-wrap-distance-bottom:0;mso-position-horizontal:center;mso-position-horizontal-relative:page;mso-position-vertical-relative:page;mso-width-percent:941;mso-height-percent:363;mso-top-percent:300;mso-width-relative:page;mso-height-relative:page;v-text-anchor:bottom" o:gfxdata="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" filled="f" stroked="f" strokeweight=".5pt">
+                  <v:shape w14:anchorId="6BA2DBE0" id="Text Box 54" o:spid="_x0000_s1028" type="#_x0000_t202" style="position:absolute;margin-left:0;margin-top:0;width:8in;height:286.5pt;z-index:251659264;visibility:visible;mso-wrap-style:square;mso-width-percent:941;mso-height-percent:363;mso-top-percent:300;mso-wrap-distance-left:9pt;mso-wrap-distance-top:0;mso-wrap-distance-right:9pt;mso-wrap-distance-bottom:0;mso-position-horizontal:center;mso-position-horizontal-relative:page;mso-position-vertical-relative:page;mso-width-percent:941;mso-height-percent:363;mso-top-percent:300;mso-width-relative:page;mso-height-relative:page;v-text-anchor:bottom" o:gfxdata="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" filled="f" stroked="f" strokeweight=".5pt">
                     <v:textbox inset="126pt,0,54pt,0">
                       <w:txbxContent>
                         <w:p>
@@ -925,6 +933,7 @@
                             <w:dataBinding w:prefixMappings="xmlns:ns0='http://purl.org/dc/elements/1.1/' xmlns:ns1='http://schemas.openxmlformats.org/package/2006/metadata/core-properties' " w:xpath="/ns1:coreProperties[1]/ns0:subject[1]" w:storeItemID="{6C3C8BC8-F283-45AE-878A-BAB7291924A1}"/>
                             <w:text/>
                           </w:sdtPr>
+                          <w:sdtEndPr/>
                           <w:sdtContent>
                             <w:p>
                               <w:pPr>
@@ -20580,6 +20589,7 @@
       <w:r>
         <w:rPr>
           <w:rFonts w:ascii="Open Sans" w:hAnsi="Open Sans" w:cs="Open Sans"/>
+          <w:noProof/>
           <w:color w:val="000000"/>
           <w:kern w:val="0"/>
           <w:sz w:val="21"/>
@@ -20869,6 +20879,7 @@
       <w:r>
         <w:rPr>
           <w:rFonts w:ascii="Open Sans" w:hAnsi="Open Sans" w:cs="Open Sans"/>
+          <w:noProof/>
           <w:color w:val="000000"/>
           <w:kern w:val="0"/>
           <w:sz w:val="21"/>
@@ -21131,6 +21142,7 @@
       </w:r>
       <w:r>
         <w:rPr>
+          <w:noProof/>
           <w:shd w:val="clear" w:color="auto" w:fill="FFFFFF"/>
         </w:rPr>
         <w:drawing>
@@ -22272,7 +22284,7 @@
           <w:shd w:val="clear" w:color="auto" w:fill="FFFFFF"/>
           <w14:ligatures w14:val="none"/>
         </w:rPr>
-        <w:t>VEHICUL</w:t>
+        <w:t>VEHICUL_DETINUT_CLIENT</w:t>
       </w:r>
       <w:r>
         <w:rPr>
@@ -22286,20 +22298,6 @@
           <w:shd w:val="clear" w:color="auto" w:fill="FFFFFF"/>
           <w14:ligatures w14:val="none"/>
         </w:rPr>
-        <w:t>_DETINUT_CLIENT</w:t>
-      </w:r>
-      <w:r>
-        <w:rPr>
-          <w:rFonts w:ascii="Open Sans" w:hAnsi="Open Sans" w:cs="Open Sans"/>
-          <w:b/>
-          <w:bCs/>
-          <w:color w:val="000000"/>
-          <w:kern w:val="0"/>
-          <w:sz w:val="21"/>
-          <w:szCs w:val="21"/>
-          <w:shd w:val="clear" w:color="auto" w:fill="FFFFFF"/>
-          <w14:ligatures w14:val="none"/>
-        </w:rPr>
         <w:t xml:space="preserve"> </w:t>
       </w:r>
       <w:r>
@@ -22324,55 +22322,7 @@
           <w:shd w:val="clear" w:color="auto" w:fill="FFFFFF"/>
           <w14:ligatures w14:val="none"/>
         </w:rPr>
-        <w:t>ID_VEHICUL#, ID_</w:t>
-      </w:r>
-      <w:r>
-        <w:rPr>
-          <w:rFonts w:ascii="Open Sans" w:hAnsi="Open Sans" w:cs="Open Sans"/>
-          <w:color w:val="000000"/>
-          <w:kern w:val="0"/>
-          <w:sz w:val="21"/>
-          <w:szCs w:val="21"/>
-          <w:shd w:val="clear" w:color="auto" w:fill="FFFFFF"/>
-          <w14:ligatures w14:val="none"/>
-        </w:rPr>
-        <w:t>CLIENT</w:t>
-      </w:r>
-      <w:r>
-        <w:rPr>
-          <w:rFonts w:ascii="Open Sans" w:hAnsi="Open Sans" w:cs="Open Sans"/>
-          <w:color w:val="000000"/>
-          <w:kern w:val="0"/>
-          <w:sz w:val="21"/>
-          <w:szCs w:val="21"/>
-          <w:shd w:val="clear" w:color="auto" w:fill="FFFFFF"/>
-          <w14:ligatures w14:val="none"/>
-        </w:rPr>
-        <w:t>, ID_CAROSERIE, ID_MOTOR, MARCA, MODEL, AN_FABRICATIE,</w:t>
-      </w:r>
-      <w:r>
-        <w:rPr>
-          <w:rFonts w:ascii="Open Sans" w:hAnsi="Open Sans" w:cs="Open Sans"/>
-          <w:color w:val="000000"/>
-          <w:kern w:val="0"/>
-          <w:sz w:val="21"/>
-          <w:szCs w:val="21"/>
-          <w:shd w:val="clear" w:color="auto" w:fill="FFFFFF"/>
-          <w14:ligatures w14:val="none"/>
-        </w:rPr>
-        <w:t xml:space="preserve"> NUMAR_INMATRICULARE</w:t>
-      </w:r>
-      <w:r>
-        <w:rPr>
-          <w:rFonts w:ascii="Open Sans" w:hAnsi="Open Sans" w:cs="Open Sans"/>
-          <w:color w:val="000000"/>
-          <w:kern w:val="0"/>
-          <w:sz w:val="21"/>
-          <w:szCs w:val="21"/>
-          <w:shd w:val="clear" w:color="auto" w:fill="FFFFFF"/>
-          <w14:ligatures w14:val="none"/>
-        </w:rPr>
-        <w:t>)</w:t>
+        <w:t>ID_VEHICUL#, ID_CLIENT, ID_CAROSERIE, ID_MOTOR, MARCA, MODEL, AN_FABRICATIE, NUMAR_INMATRICULARE)</w:t>
       </w:r>
       <w:bookmarkStart w:id="93" w:name="_Toc167395085"/>
     </w:p>
@@ -23341,19 +23291,7 @@
                 <w:shd w:val="clear" w:color="auto" w:fill="FFFFFF"/>
                 <w14:ligatures w14:val="none"/>
               </w:rPr>
-              <w:t>0700 000 00</w:t>
-            </w:r>
-            <w:r>
-              <w:rPr>
-                <w:rFonts w:ascii="Open Sans" w:hAnsi="Open Sans" w:cs="Open Sans"/>
-                <w:color w:val="000000"/>
-                <w:kern w:val="0"/>
-                <w:sz w:val="21"/>
-                <w:szCs w:val="21"/>
-                <w:shd w:val="clear" w:color="auto" w:fill="FFFFFF"/>
-                <w14:ligatures w14:val="none"/>
-              </w:rPr>
-              <w:t>2</w:t>
+              <w:t>0700 000 002</w:t>
             </w:r>
           </w:p>
         </w:tc>
@@ -23397,19 +23335,7 @@
                 <w:shd w:val="clear" w:color="auto" w:fill="FFFFFF"/>
                 <w14:ligatures w14:val="none"/>
               </w:rPr>
-              <w:t>0700 000 00</w:t>
-            </w:r>
-            <w:r>
-              <w:rPr>
-                <w:rFonts w:ascii="Open Sans" w:hAnsi="Open Sans" w:cs="Open Sans"/>
-                <w:color w:val="000000"/>
-                <w:kern w:val="0"/>
-                <w:sz w:val="21"/>
-                <w:szCs w:val="21"/>
-                <w:shd w:val="clear" w:color="auto" w:fill="FFFFFF"/>
-                <w14:ligatures w14:val="none"/>
-              </w:rPr>
-              <w:t>3</w:t>
+              <w:t>0700 000 003</w:t>
             </w:r>
           </w:p>
         </w:tc>
@@ -23453,19 +23379,7 @@
                 <w:shd w:val="clear" w:color="auto" w:fill="FFFFFF"/>
                 <w14:ligatures w14:val="none"/>
               </w:rPr>
-              <w:t>0700 000 00</w:t>
-            </w:r>
-            <w:r>
-              <w:rPr>
-                <w:rFonts w:ascii="Open Sans" w:hAnsi="Open Sans" w:cs="Open Sans"/>
-                <w:color w:val="000000"/>
-                <w:kern w:val="0"/>
-                <w:sz w:val="21"/>
-                <w:szCs w:val="21"/>
-                <w:shd w:val="clear" w:color="auto" w:fill="FFFFFF"/>
-                <w14:ligatures w14:val="none"/>
-              </w:rPr>
-              <w:t>4</w:t>
+              <w:t>0700 000 004</w:t>
             </w:r>
           </w:p>
         </w:tc>
@@ -23509,19 +23423,7 @@
                 <w:shd w:val="clear" w:color="auto" w:fill="FFFFFF"/>
                 <w14:ligatures w14:val="none"/>
               </w:rPr>
-              <w:t>0700 000 00</w:t>
-            </w:r>
-            <w:r>
-              <w:rPr>
-                <w:rFonts w:ascii="Open Sans" w:hAnsi="Open Sans" w:cs="Open Sans"/>
-                <w:color w:val="000000"/>
-                <w:kern w:val="0"/>
-                <w:sz w:val="21"/>
-                <w:szCs w:val="21"/>
-                <w:shd w:val="clear" w:color="auto" w:fill="FFFFFF"/>
-                <w14:ligatures w14:val="none"/>
-              </w:rPr>
-              <w:t>5</w:t>
+              <w:t>0700 000 005</w:t>
             </w:r>
           </w:p>
         </w:tc>
@@ -23603,19 +23505,7 @@
           <w:shd w:val="clear" w:color="auto" w:fill="FFFFFF"/>
           <w14:ligatures w14:val="none"/>
         </w:rPr>
-        <w:t>F</w:t>
-      </w:r>
-      <w:r>
-        <w:rPr>
-          <w:rFonts w:ascii="Open Sans" w:hAnsi="Open Sans" w:cs="Open Sans"/>
-          <w:color w:val="000000"/>
-          <w:kern w:val="0"/>
-          <w:sz w:val="21"/>
-          <w:szCs w:val="21"/>
-          <w:shd w:val="clear" w:color="auto" w:fill="FFFFFF"/>
-          <w14:ligatures w14:val="none"/>
-        </w:rPr>
-        <w:t xml:space="preserve">iecare atribut non-cheie </w:t>
+        <w:t xml:space="preserve">Fiecare atribut non-cheie </w:t>
       </w:r>
       <w:r>
         <w:rPr>
@@ -24771,31 +24661,7 @@
           <w:shd w:val="clear" w:color="auto" w:fill="FFFFFF"/>
           <w14:ligatures w14:val="none"/>
         </w:rPr>
-        <w:t>N</w:t>
-      </w:r>
-      <w:r>
-        <w:rPr>
-          <w:rFonts w:ascii="Open Sans" w:hAnsi="Open Sans" w:cs="Open Sans"/>
-          <w:color w:val="000000"/>
-          <w:kern w:val="0"/>
-          <w:sz w:val="21"/>
-          <w:szCs w:val="21"/>
-          <w:shd w:val="clear" w:color="auto" w:fill="FFFFFF"/>
-          <w14:ligatures w14:val="none"/>
-        </w:rPr>
-        <w:t>u trebuie să existe dependențe tranzitive unde un atribut non-cheie depinde de alt atribut non-cheie care la rândul său depinde de cheia primară</w:t>
-      </w:r>
-      <w:r>
-        <w:rPr>
-          <w:rFonts w:ascii="Open Sans" w:hAnsi="Open Sans" w:cs="Open Sans"/>
-          <w:color w:val="000000"/>
-          <w:kern w:val="0"/>
-          <w:sz w:val="21"/>
-          <w:szCs w:val="21"/>
-          <w:shd w:val="clear" w:color="auto" w:fill="FFFFFF"/>
-          <w14:ligatures w14:val="none"/>
-        </w:rPr>
-        <w:t>.</w:t>
+        <w:t>Nu trebuie să existe dependențe tranzitive unde un atribut non-cheie depinde de alt atribut non-cheie care la rândul său depinde de cheia primară.</w:t>
       </w:r>
     </w:p>
     <w:p/>
@@ -25043,21 +24909,7 @@
           <w:shd w:val="clear" w:color="auto" w:fill="FFFFFF"/>
           <w14:ligatures w14:val="none"/>
         </w:rPr>
-        <w:t>3</w:t>
-      </w:r>
-      <w:r>
-        <w:rPr>
-          <w:rFonts w:ascii="Open Sans" w:hAnsi="Open Sans" w:cs="Open Sans"/>
-          <w:b/>
-          <w:bCs/>
-          <w:color w:val="000000"/>
-          <w:kern w:val="0"/>
-          <w:sz w:val="24"/>
-          <w:szCs w:val="24"/>
-          <w:shd w:val="clear" w:color="auto" w:fill="FFFFFF"/>
-          <w14:ligatures w14:val="none"/>
-        </w:rPr>
-        <w:t>:</w:t>
+        <w:t>3:</w:t>
       </w:r>
     </w:p>
     <w:p>
@@ -26673,9 +26525,89 @@
     </w:p>
     <w:p/>
     <w:p/>
+    <w:p>
+      <w:r>
+        <w:lastRenderedPageBreak/>
+        <w:drawing>
+          <wp:inline distT="0" distB="0" distL="0" distR="0" wp14:anchorId="4412A58C" wp14:editId="1A65B777">
+            <wp:extent cx="4324954" cy="5239481"/>
+            <wp:effectExtent l="0" t="0" r="0" b="0"/>
+            <wp:docPr id="19" name="Picture 19"/>
+            <wp:cNvGraphicFramePr>
+              <a:graphicFrameLocks xmlns:a="http://schemas.openxmlformats.org/drawingml/2006/main" noChangeAspect="1"/>
+            </wp:cNvGraphicFramePr>
+            <a:graphic xmlns:a="http://schemas.openxmlformats.org/drawingml/2006/main">
+              <a:graphicData uri="http://schemas.openxmlformats.org/drawingml/2006/picture">
+                <pic:pic xmlns:pic="http://schemas.openxmlformats.org/drawingml/2006/picture">
+                  <pic:nvPicPr>
+                    <pic:cNvPr id="1" name=""/>
+                    <pic:cNvPicPr/>
+                  </pic:nvPicPr>
+                  <pic:blipFill>
+                    <a:blip r:embed="rId32"/>
+                    <a:stretch>
+                      <a:fillRect/>
+                    </a:stretch>
+                  </pic:blipFill>
+                  <pic:spPr>
+                    <a:xfrm>
+                      <a:off x="0" y="0"/>
+                      <a:ext cx="4324954" cy="5239481"/>
+                    </a:xfrm>
+                    <a:prstGeom prst="rect">
+                      <a:avLst/>
+                    </a:prstGeom>
+                  </pic:spPr>
+                </pic:pic>
+              </a:graphicData>
+            </a:graphic>
+          </wp:inline>
+        </w:drawing>
+      </w:r>
+    </w:p>
     <w:p/>
+    <w:p>
+      <w:r>
+        <w:lastRenderedPageBreak/>
+        <w:drawing>
+          <wp:inline distT="0" distB="0" distL="0" distR="0" wp14:anchorId="47E495B7" wp14:editId="2750642D">
+            <wp:extent cx="3934374" cy="8745170"/>
+            <wp:effectExtent l="0" t="0" r="9525" b="0"/>
+            <wp:docPr id="20" name="Picture 20"/>
+            <wp:cNvGraphicFramePr>
+              <a:graphicFrameLocks xmlns:a="http://schemas.openxmlformats.org/drawingml/2006/main" noChangeAspect="1"/>
+            </wp:cNvGraphicFramePr>
+            <a:graphic xmlns:a="http://schemas.openxmlformats.org/drawingml/2006/main">
+              <a:graphicData uri="http://schemas.openxmlformats.org/drawingml/2006/picture">
+                <pic:pic xmlns:pic="http://schemas.openxmlformats.org/drawingml/2006/picture">
+                  <pic:nvPicPr>
+                    <pic:cNvPr id="1" name=""/>
+                    <pic:cNvPicPr/>
+                  </pic:nvPicPr>
+                  <pic:blipFill>
+                    <a:blip r:embed="rId33"/>
+                    <a:stretch>
+                      <a:fillRect/>
+                    </a:stretch>
+                  </pic:blipFill>
+                  <pic:spPr>
+                    <a:xfrm>
+                      <a:off x="0" y="0"/>
+                      <a:ext cx="3934374" cy="8745170"/>
+                    </a:xfrm>
+                    <a:prstGeom prst="rect">
+                      <a:avLst/>
+                    </a:prstGeom>
+                  </pic:spPr>
+                </pic:pic>
+              </a:graphicData>
+            </a:graphic>
+          </wp:inline>
+        </w:drawing>
+      </w:r>
+    </w:p>
     <w:sectPr>
-      <w:footerReference w:type="default" r:id="rId32"/>
+      <w:footerReference w:type="default" r:id="rId34"/>
       <w:pgSz w:w="11906" w:h="16838"/>
       <w:pgMar w:top="1440" w:right="1440" w:bottom="1440" w:left="1440" w:header="708" w:footer="708" w:gutter="0"/>
       <w:pgNumType w:start="0"/>
@@ -26688,7 +26620,7 @@
 </file>
 
 <file path=word/endnotes.xml><?xml version="1.0" encoding="utf-8"?>
-<w:endnotes xmlns:wpc="http://schemas.microsoft.com/office/word/2010/wordprocessingCanvas" xmlns:cx="http://schemas.microsoft.com/office/drawing/2014/chartex" xmlns:cx1="http://schemas.microsoft.com/office/drawing/2015/9/8/chartex" xmlns:cx2="http://schemas.microsoft.com/office/drawing/2015/10/21/chartex" xmlns:cx3="http://schemas.microsoft.com/office/drawing/2016/5/9/chartex" xmlns:cx4="http://schemas.microsoft.com/office/drawing/2016/5/10/chartex" xmlns:cx5="http://schemas.microsoft.com/office/drawing/2016/5/11/chartex" xmlns:cx6="http://schemas.microsoft.com/office/drawing/2016/5/12/chartex" xmlns:cx7="http://schemas.microsoft.com/office/drawing/2016/5/13/chartex" xmlns:cx8="http://schemas.microsoft.com/office/drawing/2016/5/14/chartex" xmlns:mc="http://schemas.openxmlformats.org/markup-compatibility/2006" xmlns:aink="http://schemas.microsoft.com/office/drawing/2016/ink" xmlns:am3d="http://schemas.microsoft.com/office/drawing/2017/model3d" xmlns:o="urn:schemas-microsoft-com:office:office" xmlns:oel="http://schemas.microsoft.com/office/2019/extlst" xmlns:r="http://schemas.openxmlformats.org/officeDocument/2006/relationships" xmlns:m="http://schemas.openxmlformats.org/officeDocument/2006/math" xmlns:v="urn:schemas-microsoft-com:vml" xmlns:wp14="http://schemas.microsoft.com/office/word/2010/wordprocessingDrawing" xmlns:wp="http://schemas.openxmlformats.org/drawingml/2006/wordprocessingDrawing" xmlns:w10="urn:schemas-microsoft-com:office:word" xmlns:w="http://schemas.openxmlformats.org/wordprocessingml/2006/main" xmlns:w14="http://schemas.microsoft.com/office/word/2010/wordml" xmlns:w15="http://schemas.microsoft.com/office/word/2012/wordml" xmlns:w16cex="http://schemas.microsoft.com/office/word/2018/wordml/cex" xmlns:w16cid="http://schemas.microsoft.com/office/word/2016/wordml/cid" xmlns:w16="http://schemas.microsoft.com/office/word/2018/wordml" xmlns:w16du="http://schemas.microsoft.com/office/word/2023/wordml/word16du" xmlns:w16sdtdh="http://schemas.microsoft.com/office/word/2020/wordml/sdtdatahash" xmlns:w16se="http://schemas.microsoft.com/office/word/2015/wordml/symex" xmlns:wpg="http://schemas.microsoft.com/office/word/2010/wordprocessingGroup" xmlns:wpi="http://schemas.microsoft.com/office/word/2010/wordprocessingInk" xmlns:wne="http://schemas.microsoft.com/office/word/2006/wordml" xmlns:wps="http://schemas.microsoft.com/office/word/2010/wordprocessingShape" mc:Ignorable="w14 w15 w16se w16cid w16 w16cex w16sdtdh w16du wp14">
+<w:endnotes xmlns:wpc="http://schemas.microsoft.com/office/word/2010/wordprocessingCanvas" xmlns:cx="http://schemas.microsoft.com/office/drawing/2014/chartex" xmlns:cx1="http://schemas.microsoft.com/office/drawing/2015/9/8/chartex" xmlns:cx2="http://schemas.microsoft.com/office/drawing/2015/10/21/chartex" xmlns:cx3="http://schemas.microsoft.com/office/drawing/2016/5/9/chartex" xmlns:cx4="http://schemas.microsoft.com/office/drawing/2016/5/10/chartex" xmlns:cx5="http://schemas.microsoft.com/office/drawing/2016/5/11/chartex" xmlns:cx6="http://schemas.microsoft.com/office/drawing/2016/5/12/chartex" xmlns:cx7="http://schemas.microsoft.com/office/drawing/2016/5/13/chartex" xmlns:cx8="http://schemas.microsoft.com/office/drawing/2016/5/14/chartex" xmlns:mc="http://schemas.openxmlformats.org/markup-compatibility/2006" xmlns:aink="http://schemas.microsoft.com/office/drawing/2016/ink" xmlns:am3d="http://schemas.microsoft.com/office/drawing/2017/model3d" xmlns:o="urn:schemas-microsoft-com:office:office" xmlns:r="http://schemas.openxmlformats.org/officeDocument/2006/relationships" xmlns:m="http://schemas.openxmlformats.org/officeDocument/2006/math" xmlns:v="urn:schemas-microsoft-com:vml" xmlns:wp14="http://schemas.microsoft.com/office/word/2010/wordprocessingDrawing" xmlns:wp="http://schemas.openxmlformats.org/drawingml/2006/wordprocessingDrawing" xmlns:w10="urn:schemas-microsoft-com:office:word" xmlns:w="http://schemas.openxmlformats.org/wordprocessingml/2006/main" xmlns:w14="http://schemas.microsoft.com/office/word/2010/wordml" xmlns:w15="http://schemas.microsoft.com/office/word/2012/wordml" xmlns:w16cex="http://schemas.microsoft.com/office/word/2018/wordml/cex" xmlns:w16cid="http://schemas.microsoft.com/office/word/2016/wordml/cid" xmlns:w16="http://schemas.microsoft.com/office/word/2018/wordml" xmlns:w16sdtdh="http://schemas.microsoft.com/office/word/2020/wordml/sdtdatahash" xmlns:w16se="http://schemas.microsoft.com/office/word/2015/wordml/symex" xmlns:wpg="http://schemas.microsoft.com/office/word/2010/wordprocessingGroup" xmlns:wpi="http://schemas.microsoft.com/office/word/2010/wordprocessingInk" xmlns:wne="http://schemas.microsoft.com/office/word/2006/wordml" xmlns:wps="http://schemas.microsoft.com/office/word/2010/wordprocessingShape" mc:Ignorable="w14 w15 w16se w16cid w16 w16cex w16sdtdh wp14">
   <w:endnote w:type="separator" w:id="-1">
     <w:p>
       <w:pPr>
@@ -26713,7 +26645,7 @@
 </file>
 
 <file path=word/footer1.xml><?xml version="1.0" encoding="utf-8"?>
-<w:ftr xmlns:wpc="http://schemas.microsoft.com/office/word/2010/wordprocessingCanvas" xmlns:cx="http://schemas.microsoft.com/office/drawing/2014/chartex" xmlns:cx1="http://schemas.microsoft.com/office/drawing/2015/9/8/chartex" xmlns:cx2="http://schemas.microsoft.com/office/drawing/2015/10/21/chartex" xmlns:cx3="http://schemas.microsoft.com/office/drawing/2016/5/9/chartex" xmlns:cx4="http://schemas.microsoft.com/office/drawing/2016/5/10/chartex" xmlns:cx5="http://schemas.microsoft.com/office/drawing/2016/5/11/chartex" xmlns:cx6="http://schemas.microsoft.com/office/drawing/2016/5/12/chartex" xmlns:cx7="http://schemas.microsoft.com/office/drawing/2016/5/13/chartex" xmlns:cx8="http://schemas.microsoft.com/office/drawing/2016/5/14/chartex" xmlns:mc="http://schemas.openxmlformats.org/markup-compatibility/2006" xmlns:aink="http://schemas.microsoft.com/office/drawing/2016/ink" xmlns:am3d="http://schemas.microsoft.com/office/drawing/2017/model3d" xmlns:o="urn:schemas-microsoft-com:office:office" xmlns:oel="http://schemas.microsoft.com/office/2019/extlst" xmlns:r="http://schemas.openxmlformats.org/officeDocument/2006/relationships" xmlns:m="http://schemas.openxmlformats.org/officeDocument/2006/math" xmlns:v="urn:schemas-microsoft-com:vml" xmlns:wp14="http://schemas.microsoft.com/office/word/2010/wordprocessingDrawing" xmlns:wp="http://schemas.openxmlformats.org/drawingml/2006/wordprocessingDrawing" xmlns:w10="urn:schemas-microsoft-com:office:word" xmlns:w="http://schemas.openxmlformats.org/wordprocessingml/2006/main" xmlns:w14="http://schemas.microsoft.com/office/word/2010/wordml" xmlns:w15="http://schemas.microsoft.com/office/word/2012/wordml" xmlns:w16cex="http://schemas.microsoft.com/office/word/2018/wordml/cex" xmlns:w16cid="http://schemas.microsoft.com/office/word/2016/wordml/cid" xmlns:w16="http://schemas.microsoft.com/office/word/2018/wordml" xmlns:w16du="http://schemas.microsoft.com/office/word/2023/wordml/word16du" xmlns:w16sdtdh="http://schemas.microsoft.com/office/word/2020/wordml/sdtdatahash" xmlns:w16se="http://schemas.microsoft.com/office/word/2015/wordml/symex" xmlns:wpg="http://schemas.microsoft.com/office/word/2010/wordprocessingGroup" xmlns:wpi="http://schemas.microsoft.com/office/word/2010/wordprocessingInk" xmlns:wne="http://schemas.microsoft.com/office/word/2006/wordml" xmlns:wps="http://schemas.microsoft.com/office/word/2010/wordprocessingShape" mc:Ignorable="w14 w15 w16se w16cid w16 w16cex w16sdtdh w16du wp14">
+<w:ftr xmlns:wpc="http://schemas.microsoft.com/office/word/2010/wordprocessingCanvas" xmlns:cx="http://schemas.microsoft.com/office/drawing/2014/chartex" xmlns:cx1="http://schemas.microsoft.com/office/drawing/2015/9/8/chartex" xmlns:cx2="http://schemas.microsoft.com/office/drawing/2015/10/21/chartex" xmlns:cx3="http://schemas.microsoft.com/office/drawing/2016/5/9/chartex" xmlns:cx4="http://schemas.microsoft.com/office/drawing/2016/5/10/chartex" xmlns:cx5="http://schemas.microsoft.com/office/drawing/2016/5/11/chartex" xmlns:cx6="http://schemas.microsoft.com/office/drawing/2016/5/12/chartex" xmlns:cx7="http://schemas.microsoft.com/office/drawing/2016/5/13/chartex" xmlns:cx8="http://schemas.microsoft.com/office/drawing/2016/5/14/chartex" xmlns:mc="http://schemas.openxmlformats.org/markup-compatibility/2006" xmlns:aink="http://schemas.microsoft.com/office/drawing/2016/ink" xmlns:am3d="http://schemas.microsoft.com/office/drawing/2017/model3d" xmlns:o="urn:schemas-microsoft-com:office:office" xmlns:r="http://schemas.openxmlformats.org/officeDocument/2006/relationships" xmlns:m="http://schemas.openxmlformats.org/officeDocument/2006/math" xmlns:v="urn:schemas-microsoft-com:vml" xmlns:wp14="http://schemas.microsoft.com/office/word/2010/wordprocessingDrawing" xmlns:wp="http://schemas.openxmlformats.org/drawingml/2006/wordprocessingDrawing" xmlns:w10="urn:schemas-microsoft-com:office:word" xmlns:w="http://schemas.openxmlformats.org/wordprocessingml/2006/main" xmlns:w14="http://schemas.microsoft.com/office/word/2010/wordml" xmlns:w15="http://schemas.microsoft.com/office/word/2012/wordml" xmlns:w16cex="http://schemas.microsoft.com/office/word/2018/wordml/cex" xmlns:w16cid="http://schemas.microsoft.com/office/word/2016/wordml/cid" xmlns:w16="http://schemas.microsoft.com/office/word/2018/wordml" xmlns:w16sdtdh="http://schemas.microsoft.com/office/word/2020/wordml/sdtdatahash" xmlns:w16se="http://schemas.microsoft.com/office/word/2015/wordml/symex" xmlns:wpg="http://schemas.microsoft.com/office/word/2010/wordprocessingGroup" xmlns:wpi="http://schemas.microsoft.com/office/word/2010/wordprocessingInk" xmlns:wne="http://schemas.microsoft.com/office/word/2006/wordml" xmlns:wps="http://schemas.microsoft.com/office/word/2010/wordprocessingShape" mc:Ignorable="w14 w15 w16se w16cid w16 w16cex w16sdtdh wp14">
   <w:p>
     <w:pPr>
       <w:pStyle w:val="Footer"/>
@@ -26771,7 +26703,7 @@
 </file>
 
 <file path=word/footnotes.xml><?xml version="1.0" encoding="utf-8"?>
-<w:footnotes xmlns:wpc="http://schemas.microsoft.com/office/word/2010/wordprocessingCanvas" xmlns:cx="http://schemas.microsoft.com/office/drawing/2014/chartex" xmlns:cx1="http://schemas.microsoft.com/office/drawing/2015/9/8/chartex" xmlns:cx2="http://schemas.microsoft.com/office/drawing/2015/10/21/chartex" xmlns:cx3="http://schemas.microsoft.com/office/drawing/2016/5/9/chartex" xmlns:cx4="http://schemas.microsoft.com/office/drawing/2016/5/10/chartex" xmlns:cx5="http://schemas.microsoft.com/office/drawing/2016/5/11/chartex" xmlns:cx6="http://schemas.microsoft.com/office/drawing/2016/5/12/chartex" xmlns:cx7="http://schemas.microsoft.com/office/drawing/2016/5/13/chartex" xmlns:cx8="http://schemas.microsoft.com/office/drawing/2016/5/14/chartex" xmlns:mc="http://schemas.openxmlformats.org/markup-compatibility/2006" xmlns:aink="http://schemas.microsoft.com/office/drawing/2016/ink" xmlns:am3d="http://schemas.microsoft.com/office/drawing/2017/model3d" xmlns:o="urn:schemas-microsoft-com:office:office" xmlns:oel="http://schemas.microsoft.com/office/2019/extlst" xmlns:r="http://schemas.openxmlformats.org/officeDocument/2006/relationships" xmlns:m="http://schemas.openxmlformats.org/officeDocument/2006/math" xmlns:v="urn:schemas-microsoft-com:vml" xmlns:wp14="http://schemas.microsoft.com/office/word/2010/wordprocessingDrawing" xmlns:wp="http://schemas.openxmlformats.org/drawingml/2006/wordprocessingDrawing" xmlns:w10="urn:schemas-microsoft-com:office:word" xmlns:w="http://schemas.openxmlformats.org/wordprocessingml/2006/main" xmlns:w14="http://schemas.microsoft.com/office/word/2010/wordml" xmlns:w15="http://schemas.microsoft.com/office/word/2012/wordml" xmlns:w16cex="http://schemas.microsoft.com/office/word/2018/wordml/cex" xmlns:w16cid="http://schemas.microsoft.com/office/word/2016/wordml/cid" xmlns:w16="http://schemas.microsoft.com/office/word/2018/wordml" xmlns:w16du="http://schemas.microsoft.com/office/word/2023/wordml/word16du" xmlns:w16sdtdh="http://schemas.microsoft.com/office/word/2020/wordml/sdtdatahash" xmlns:w16se="http://schemas.microsoft.com/office/word/2015/wordml/symex" xmlns:wpg="http://schemas.microsoft.com/office/word/2010/wordprocessingGroup" xmlns:wpi="http://schemas.microsoft.com/office/word/2010/wordprocessingInk" xmlns:wne="http://schemas.microsoft.com/office/word/2006/wordml" xmlns:wps="http://schemas.microsoft.com/office/word/2010/wordprocessingShape" mc:Ignorable="w14 w15 w16se w16cid w16 w16cex w16sdtdh w16du wp14">
+<w:footnotes xmlns:wpc="http://schemas.microsoft.com/office/word/2010/wordprocessingCanvas" xmlns:cx="http://schemas.microsoft.com/office/drawing/2014/chartex" xmlns:cx1="http://schemas.microsoft.com/office/drawing/2015/9/8/chartex" xmlns:cx2="http://schemas.microsoft.com/office/drawing/2015/10/21/chartex" xmlns:cx3="http://schemas.microsoft.com/office/drawing/2016/5/9/chartex" xmlns:cx4="http://schemas.microsoft.com/office/drawing/2016/5/10/chartex" xmlns:cx5="http://schemas.microsoft.com/office/drawing/2016/5/11/chartex" xmlns:cx6="http://schemas.microsoft.com/office/drawing/2016/5/12/chartex" xmlns:cx7="http://schemas.microsoft.com/office/drawing/2016/5/13/chartex" xmlns:cx8="http://schemas.microsoft.com/office/drawing/2016/5/14/chartex" xmlns:mc="http://schemas.openxmlformats.org/markup-compatibility/2006" xmlns:aink="http://schemas.microsoft.com/office/drawing/2016/ink" xmlns:am3d="http://schemas.microsoft.com/office/drawing/2017/model3d" xmlns:o="urn:schemas-microsoft-com:office:office" xmlns:r="http://schemas.openxmlformats.org/officeDocument/2006/relationships" xmlns:m="http://schemas.openxmlformats.org/officeDocument/2006/math" xmlns:v="urn:schemas-microsoft-com:vml" xmlns:wp14="http://schemas.microsoft.com/office/word/2010/wordprocessingDrawing" xmlns:wp="http://schemas.openxmlformats.org/drawingml/2006/wordprocessingDrawing" xmlns:w10="urn:schemas-microsoft-com:office:word" xmlns:w="http://schemas.openxmlformats.org/wordprocessingml/2006/main" xmlns:w14="http://schemas.microsoft.com/office/word/2010/wordml" xmlns:w15="http://schemas.microsoft.com/office/word/2012/wordml" xmlns:w16cex="http://schemas.microsoft.com/office/word/2018/wordml/cex" xmlns:w16cid="http://schemas.microsoft.com/office/word/2016/wordml/cid" xmlns:w16="http://schemas.microsoft.com/office/word/2018/wordml" xmlns:w16sdtdh="http://schemas.microsoft.com/office/word/2020/wordml/sdtdatahash" xmlns:w16se="http://schemas.microsoft.com/office/word/2015/wordml/symex" xmlns:wpg="http://schemas.microsoft.com/office/word/2010/wordprocessingGroup" xmlns:wpi="http://schemas.microsoft.com/office/word/2010/wordprocessingInk" xmlns:wne="http://schemas.microsoft.com/office/word/2006/wordml" xmlns:wps="http://schemas.microsoft.com/office/word/2010/wordprocessingShape" mc:Ignorable="w14 w15 w16se w16cid w16 w16cex w16sdtdh wp14">
   <w:footnote w:type="separator" w:id="-1">
     <w:p>
       <w:pPr>
@@ -26796,7 +26728,7 @@
 </file>
 
 <file path=word/numbering.xml><?xml version="1.0" encoding="utf-8"?>
-<w:numbering xmlns:wpc="http://schemas.microsoft.com/office/word/2010/wordprocessingCanvas" xmlns:cx="http://schemas.microsoft.com/office/drawing/2014/chartex" xmlns:cx1="http://schemas.microsoft.com/office/drawing/2015/9/8/chartex" xmlns:cx2="http://schemas.microsoft.com/office/drawing/2015/10/21/chartex" xmlns:cx3="http://schemas.microsoft.com/office/drawing/2016/5/9/chartex" xmlns:cx4="http://schemas.microsoft.com/office/drawing/2016/5/10/chartex" xmlns:cx5="http://schemas.microsoft.com/office/drawing/2016/5/11/chartex" xmlns:cx6="http://schemas.microsoft.com/office/drawing/2016/5/12/chartex" xmlns:cx7="http://schemas.microsoft.com/office/drawing/2016/5/13/chartex" xmlns:cx8="http://schemas.microsoft.com/office/drawing/2016/5/14/chartex" xmlns:mc="http://schemas.openxmlformats.org/markup-compatibility/2006" xmlns:aink="http://schemas.microsoft.com/office/drawing/2016/ink" xmlns:am3d="http://schemas.microsoft.com/office/drawing/2017/model3d" xmlns:o="urn:schemas-microsoft-com:office:office" xmlns:oel="http://schemas.microsoft.com/office/2019/extlst" xmlns:r="http://schemas.openxmlformats.org/officeDocument/2006/relationships" xmlns:m="http://schemas.openxmlformats.org/officeDocument/2006/math" xmlns:v="urn:schemas-microsoft-com:vml" xmlns:wp14="http://schemas.microsoft.com/office/word/2010/wordprocessingDrawing" xmlns:wp="http://schemas.openxmlformats.org/drawingml/2006/wordprocessingDrawing" xmlns:w10="urn:schemas-microsoft-com:office:word" xmlns:w="http://schemas.openxmlformats.org/wordprocessingml/2006/main" xmlns:w14="http://schemas.microsoft.com/office/word/2010/wordml" xmlns:w15="http://schemas.microsoft.com/office/word/2012/wordml" xmlns:w16cex="http://schemas.microsoft.com/office/word/2018/wordml/cex" xmlns:w16cid="http://schemas.microsoft.com/office/word/2016/wordml/cid" xmlns:w16="http://schemas.microsoft.com/office/word/2018/wordml" xmlns:w16du="http://schemas.microsoft.com/office/word/2023/wordml/word16du" xmlns:w16sdtdh="http://schemas.microsoft.com/office/word/2020/wordml/sdtdatahash" xmlns:w16se="http://schemas.microsoft.com/office/word/2015/wordml/symex" xmlns:wpg="http://schemas.microsoft.com/office/word/2010/wordprocessingGroup" xmlns:wpi="http://schemas.microsoft.com/office/word/2010/wordprocessingInk" xmlns:wne="http://schemas.microsoft.com/office/word/2006/wordml" xmlns:wps="http://schemas.microsoft.com/office/word/2010/wordprocessingShape" mc:Ignorable="w14 w15 w16se w16cid w16 w16cex w16sdtdh w16du wp14">
+<w:numbering xmlns:wpc="http://schemas.microsoft.com/office/word/2010/wordprocessingCanvas" xmlns:cx="http://schemas.microsoft.com/office/drawing/2014/chartex" xmlns:cx1="http://schemas.microsoft.com/office/drawing/2015/9/8/chartex" xmlns:cx2="http://schemas.microsoft.com/office/drawing/2015/10/21/chartex" xmlns:cx3="http://schemas.microsoft.com/office/drawing/2016/5/9/chartex" xmlns:cx4="http://schemas.microsoft.com/office/drawing/2016/5/10/chartex" xmlns:cx5="http://schemas.microsoft.com/office/drawing/2016/5/11/chartex" xmlns:cx6="http://schemas.microsoft.com/office/drawing/2016/5/12/chartex" xmlns:cx7="http://schemas.microsoft.com/office/drawing/2016/5/13/chartex" xmlns:cx8="http://schemas.microsoft.com/office/drawing/2016/5/14/chartex" xmlns:mc="http://schemas.openxmlformats.org/markup-compatibility/2006" xmlns:aink="http://schemas.microsoft.com/office/drawing/2016/ink" xmlns:am3d="http://schemas.microsoft.com/office/drawing/2017/model3d" xmlns:o="urn:schemas-microsoft-com:office:office" xmlns:r="http://schemas.openxmlformats.org/officeDocument/2006/relationships" xmlns:m="http://schemas.openxmlformats.org/officeDocument/2006/math" xmlns:v="urn:schemas-microsoft-com:vml" xmlns:wp14="http://schemas.microsoft.com/office/word/2010/wordprocessingDrawing" xmlns:wp="http://schemas.openxmlformats.org/drawingml/2006/wordprocessingDrawing" xmlns:w10="urn:schemas-microsoft-com:office:word" xmlns:w="http://schemas.openxmlformats.org/wordprocessingml/2006/main" xmlns:w14="http://schemas.microsoft.com/office/word/2010/wordml" xmlns:w15="http://schemas.microsoft.com/office/word/2012/wordml" xmlns:w16cex="http://schemas.microsoft.com/office/word/2018/wordml/cex" xmlns:w16cid="http://schemas.microsoft.com/office/word/2016/wordml/cid" xmlns:w16="http://schemas.microsoft.com/office/word/2018/wordml" xmlns:w16sdtdh="http://schemas.microsoft.com/office/word/2020/wordml/sdtdatahash" xmlns:w16se="http://schemas.microsoft.com/office/word/2015/wordml/symex" xmlns:wpg="http://schemas.microsoft.com/office/word/2010/wordprocessingGroup" xmlns:wpi="http://schemas.microsoft.com/office/word/2010/wordprocessingInk" xmlns:wne="http://schemas.microsoft.com/office/word/2006/wordml" xmlns:wps="http://schemas.microsoft.com/office/word/2010/wordprocessingShape" mc:Ignorable="w14 w15 w16se w16cid w16 w16cex w16sdtdh wp14">
   <w:abstractNum w:abstractNumId="0" w15:restartNumberingAfterBreak="0">
     <w:nsid w:val="03883057"/>
     <w:multiLevelType w:val="hybridMultilevel"/>
@@ -32157,155 +32089,155 @@
       </w:rPr>
     </w:lvl>
   </w:abstractNum>
-  <w:num w:numId="1" w16cid:durableId="1734814817">
+  <w:num w:numId="1">
     <w:abstractNumId w:val="29"/>
   </w:num>
-  <w:num w:numId="2" w16cid:durableId="1277175947">
+  <w:num w:numId="2">
     <w:abstractNumId w:val="40"/>
   </w:num>
-  <w:num w:numId="3" w16cid:durableId="2035961889">
+  <w:num w:numId="3">
     <w:abstractNumId w:val="4"/>
   </w:num>
-  <w:num w:numId="4" w16cid:durableId="591740020">
+  <w:num w:numId="4">
     <w:abstractNumId w:val="10"/>
   </w:num>
-  <w:num w:numId="5" w16cid:durableId="1065377984">
+  <w:num w:numId="5">
     <w:abstractNumId w:val="11"/>
   </w:num>
-  <w:num w:numId="6" w16cid:durableId="988939281">
+  <w:num w:numId="6">
     <w:abstractNumId w:val="37"/>
   </w:num>
-  <w:num w:numId="7" w16cid:durableId="2047173179">
+  <w:num w:numId="7">
     <w:abstractNumId w:val="44"/>
   </w:num>
-  <w:num w:numId="8" w16cid:durableId="127361125">
+  <w:num w:numId="8">
     <w:abstractNumId w:val="16"/>
   </w:num>
-  <w:num w:numId="9" w16cid:durableId="1426340237">
+  <w:num w:numId="9">
     <w:abstractNumId w:val="5"/>
   </w:num>
-  <w:num w:numId="10" w16cid:durableId="1282296810">
+  <w:num w:numId="10">
     <w:abstractNumId w:val="27"/>
   </w:num>
-  <w:num w:numId="11" w16cid:durableId="1824393592">
+  <w:num w:numId="11">
     <w:abstractNumId w:val="38"/>
   </w:num>
-  <w:num w:numId="12" w16cid:durableId="775756700">
+  <w:num w:numId="12">
     <w:abstractNumId w:val="41"/>
   </w:num>
-  <w:num w:numId="13" w16cid:durableId="1389842021">
+  <w:num w:numId="13">
     <w:abstractNumId w:val="39"/>
   </w:num>
-  <w:num w:numId="14" w16cid:durableId="895429320">
+  <w:num w:numId="14">
     <w:abstractNumId w:val="24"/>
   </w:num>
-  <w:num w:numId="15" w16cid:durableId="334306770">
+  <w:num w:numId="15">
     <w:abstractNumId w:val="45"/>
   </w:num>
-  <w:num w:numId="16" w16cid:durableId="32703700">
+  <w:num w:numId="16">
     <w:abstractNumId w:val="20"/>
   </w:num>
-  <w:num w:numId="17" w16cid:durableId="1420247392">
+  <w:num w:numId="17">
     <w:abstractNumId w:val="33"/>
   </w:num>
-  <w:num w:numId="18" w16cid:durableId="1345278867">
+  <w:num w:numId="18">
     <w:abstractNumId w:val="7"/>
   </w:num>
-  <w:num w:numId="19" w16cid:durableId="697586154">
+  <w:num w:numId="19">
     <w:abstractNumId w:val="35"/>
   </w:num>
-  <w:num w:numId="20" w16cid:durableId="236792304">
+  <w:num w:numId="20">
     <w:abstractNumId w:val="1"/>
   </w:num>
-  <w:num w:numId="21" w16cid:durableId="817573039">
+  <w:num w:numId="21">
     <w:abstractNumId w:val="28"/>
   </w:num>
-  <w:num w:numId="22" w16cid:durableId="1147936210">
+  <w:num w:numId="22">
     <w:abstractNumId w:val="26"/>
   </w:num>
-  <w:num w:numId="23" w16cid:durableId="342586076">
+  <w:num w:numId="23">
     <w:abstractNumId w:val="23"/>
   </w:num>
-  <w:num w:numId="24" w16cid:durableId="899364514">
+  <w:num w:numId="24">
     <w:abstractNumId w:val="21"/>
   </w:num>
-  <w:num w:numId="25" w16cid:durableId="1739404069">
+  <w:num w:numId="25">
     <w:abstractNumId w:val="31"/>
   </w:num>
-  <w:num w:numId="26" w16cid:durableId="1816212855">
+  <w:num w:numId="26">
     <w:abstractNumId w:val="8"/>
   </w:num>
-  <w:num w:numId="27" w16cid:durableId="1054768556">
+  <w:num w:numId="27">
     <w:abstractNumId w:val="0"/>
   </w:num>
-  <w:num w:numId="28" w16cid:durableId="704985023">
+  <w:num w:numId="28">
     <w:abstractNumId w:val="15"/>
   </w:num>
-  <w:num w:numId="29" w16cid:durableId="1802722558">
+  <w:num w:numId="29">
     <w:abstractNumId w:val="12"/>
   </w:num>
-  <w:num w:numId="30" w16cid:durableId="1671831514">
+  <w:num w:numId="30">
     <w:abstractNumId w:val="32"/>
   </w:num>
-  <w:num w:numId="31" w16cid:durableId="1338578781">
+  <w:num w:numId="31">
     <w:abstractNumId w:val="42"/>
   </w:num>
-  <w:num w:numId="32" w16cid:durableId="1313750789">
+  <w:num w:numId="32">
     <w:abstractNumId w:val="22"/>
   </w:num>
-  <w:num w:numId="33" w16cid:durableId="806435374">
+  <w:num w:numId="33">
     <w:abstractNumId w:val="6"/>
   </w:num>
-  <w:num w:numId="34" w16cid:durableId="1892419346">
+  <w:num w:numId="34">
     <w:abstractNumId w:val="19"/>
   </w:num>
-  <w:num w:numId="35" w16cid:durableId="1006640941">
+  <w:num w:numId="35">
     <w:abstractNumId w:val="13"/>
   </w:num>
-  <w:num w:numId="36" w16cid:durableId="1434327389">
+  <w:num w:numId="36">
     <w:abstractNumId w:val="34"/>
   </w:num>
-  <w:num w:numId="37" w16cid:durableId="497697931">
+  <w:num w:numId="37">
     <w:abstractNumId w:val="18"/>
   </w:num>
-  <w:num w:numId="38" w16cid:durableId="1010646992">
+  <w:num w:numId="38">
     <w:abstractNumId w:val="46"/>
   </w:num>
-  <w:num w:numId="39" w16cid:durableId="1836188613">
+  <w:num w:numId="39">
     <w:abstractNumId w:val="25"/>
   </w:num>
-  <w:num w:numId="40" w16cid:durableId="1291591568">
+  <w:num w:numId="40">
     <w:abstractNumId w:val="17"/>
   </w:num>
-  <w:num w:numId="41" w16cid:durableId="1666206787">
+  <w:num w:numId="41">
     <w:abstractNumId w:val="14"/>
   </w:num>
-  <w:num w:numId="42" w16cid:durableId="2019696772">
+  <w:num w:numId="42">
     <w:abstractNumId w:val="30"/>
   </w:num>
-  <w:num w:numId="43" w16cid:durableId="491797201">
+  <w:num w:numId="43">
     <w:abstractNumId w:val="43"/>
   </w:num>
-  <w:num w:numId="44" w16cid:durableId="266809772">
+  <w:num w:numId="44">
     <w:abstractNumId w:val="3"/>
   </w:num>
-  <w:num w:numId="45" w16cid:durableId="1356879944">
+  <w:num w:numId="45">
     <w:abstractNumId w:val="9"/>
   </w:num>
-  <w:num w:numId="46" w16cid:durableId="902759350">
+  <w:num w:numId="46">
     <w:abstractNumId w:val="47"/>
   </w:num>
-  <w:num w:numId="47" w16cid:durableId="12344582">
+  <w:num w:numId="47">
     <w:abstractNumId w:val="2"/>
   </w:num>
-  <w:num w:numId="48" w16cid:durableId="426468720">
+  <w:num w:numId="48">
     <w:abstractNumId w:val="36"/>
   </w:num>
 </w:numbering>
 </file>
 
 <file path=word/styles.xml><?xml version="1.0" encoding="utf-8"?>
-<w:styles xmlns:mc="http://schemas.openxmlformats.org/markup-compatibility/2006" xmlns:r="http://schemas.openxmlformats.org/officeDocument/2006/relationships" xmlns:w="http://schemas.openxmlformats.org/wordprocessingml/2006/main" xmlns:w14="http://schemas.microsoft.com/office/word/2010/wordml" xmlns:w15="http://schemas.microsoft.com/office/word/2012/wordml" xmlns:w16cex="http://schemas.microsoft.com/office/word/2018/wordml/cex" xmlns:w16cid="http://schemas.microsoft.com/office/word/2016/wordml/cid" xmlns:w16="http://schemas.microsoft.com/office/word/2018/wordml" xmlns:w16du="http://schemas.microsoft.com/office/word/2023/wordml/word16du" xmlns:w16sdtdh="http://schemas.microsoft.com/office/word/2020/wordml/sdtdatahash" xmlns:w16se="http://schemas.microsoft.com/office/word/2015/wordml/symex" mc:Ignorable="w14 w15 w16se w16cid w16 w16cex w16sdtdh w16du">
+<w:styles xmlns:mc="http://schemas.openxmlformats.org/markup-compatibility/2006" xmlns:r="http://schemas.openxmlformats.org/officeDocument/2006/relationships" xmlns:w="http://schemas.openxmlformats.org/wordprocessingml/2006/main" xmlns:w14="http://schemas.microsoft.com/office/word/2010/wordml" xmlns:w15="http://schemas.microsoft.com/office/word/2012/wordml" xmlns:w16cex="http://schemas.microsoft.com/office/word/2018/wordml/cex" xmlns:w16cid="http://schemas.microsoft.com/office/word/2016/wordml/cid" xmlns:w16="http://schemas.microsoft.com/office/word/2018/wordml" xmlns:w16sdtdh="http://schemas.microsoft.com/office/word/2020/wordml/sdtdatahash" xmlns:w16se="http://schemas.microsoft.com/office/word/2015/wordml/symex" mc:Ignorable="w14 w15 w16se w16cid w16 w16cex w16sdtdh">
   <w:docDefaults>
     <w:rPrDefault>
       <w:rPr>

</xml_diff>